<commit_message>
updated student numbers in report
</commit_message>
<xml_diff>
--- a/Documentation/Project Report.docx
+++ b/Documentation/Project Report.docx
@@ -293,6 +293,14 @@
                 <w:lang w:val="en-GB"/>
               </w:rPr>
             </w:pPr>
+            <w:r>
+              <w:rPr>
+                <w:b w:val="0"/>
+                <w:sz w:val="24"/>
+                <w:lang w:val="en-GB"/>
+              </w:rPr>
+              <w:t>ALEKSEI GIMBITSKII</w:t>
+            </w:r>
           </w:p>
         </w:tc>
         <w:tc>
@@ -309,6 +317,14 @@
                 <w:lang w:val="en-GB"/>
               </w:rPr>
             </w:pPr>
+            <w:r>
+              <w:rPr>
+                <w:b w:val="0"/>
+                <w:sz w:val="24"/>
+                <w:lang w:val="en-GB"/>
+              </w:rPr>
+              <w:t>281762</w:t>
+            </w:r>
           </w:p>
         </w:tc>
       </w:tr>
@@ -329,6 +345,14 @@
                 <w:lang w:val="en-GB"/>
               </w:rPr>
             </w:pPr>
+            <w:r>
+              <w:rPr>
+                <w:b w:val="0"/>
+                <w:sz w:val="24"/>
+                <w:lang w:val="en-GB"/>
+              </w:rPr>
+              <w:t>Samaneh ammari</w:t>
+            </w:r>
           </w:p>
         </w:tc>
         <w:tc>
@@ -345,6 +369,14 @@
                 <w:lang w:val="en-GB"/>
               </w:rPr>
             </w:pPr>
+            <w:r>
+              <w:rPr>
+                <w:b w:val="0"/>
+                <w:sz w:val="24"/>
+                <w:lang w:val="en-GB"/>
+              </w:rPr>
+              <w:t>281796</w:t>
+            </w:r>
           </w:p>
         </w:tc>
       </w:tr>
@@ -365,6 +397,14 @@
                 <w:lang w:val="en-GB"/>
               </w:rPr>
             </w:pPr>
+            <w:r>
+              <w:rPr>
+                <w:b w:val="0"/>
+                <w:sz w:val="24"/>
+                <w:lang w:val="en-GB"/>
+              </w:rPr>
+              <w:t>Zhi wang</w:t>
+            </w:r>
           </w:p>
         </w:tc>
         <w:tc>
@@ -381,6 +421,16 @@
                 <w:lang w:val="en-GB"/>
               </w:rPr>
             </w:pPr>
+            <w:r>
+              <w:rPr>
+                <w:b w:val="0"/>
+                <w:sz w:val="24"/>
+                <w:lang w:val="en-GB"/>
+              </w:rPr>
+              <w:t>281757</w:t>
+            </w:r>
+            <w:bookmarkStart w:id="1" w:name="_GoBack"/>
+            <w:bookmarkEnd w:id="1"/>
           </w:p>
         </w:tc>
       </w:tr>
@@ -502,7 +552,7 @@
           <w:lang w:val="en-GB"/>
         </w:rPr>
       </w:pPr>
-      <w:bookmarkStart w:id="8" w:name="_Toc6437285"/>
+      <w:bookmarkStart w:id="9" w:name="_Toc6437285"/>
       <w:bookmarkEnd w:id="0"/>
       <w:r>
         <w:rPr>
@@ -511,7 +561,7 @@
         <w:lastRenderedPageBreak/>
         <w:t>TABLE OF CONTENTS</w:t>
       </w:r>
-      <w:bookmarkEnd w:id="8"/>
+      <w:bookmarkEnd w:id="9"/>
     </w:p>
     <w:p>
       <w:pPr>
@@ -2841,14 +2891,14 @@
         <w:lastRenderedPageBreak/>
         <w:fldChar w:fldCharType="end"/>
       </w:r>
-      <w:bookmarkStart w:id="9" w:name="_Toc6437286"/>
+      <w:bookmarkStart w:id="10" w:name="_Toc6437286"/>
       <w:r>
         <w:rPr>
           <w:lang w:val="en-GB"/>
         </w:rPr>
         <w:t>PROJECT PLANNING</w:t>
       </w:r>
-      <w:bookmarkEnd w:id="9"/>
+      <w:bookmarkEnd w:id="10"/>
     </w:p>
     <w:p>
       <w:pPr>
@@ -2897,14 +2947,14 @@
           <w:lang w:val="en-GB"/>
         </w:rPr>
       </w:pPr>
-      <w:bookmarkStart w:id="10" w:name="_Toc6437287"/>
+      <w:bookmarkStart w:id="11" w:name="_Toc6437287"/>
       <w:r>
         <w:rPr>
           <w:lang w:val="en-GB"/>
         </w:rPr>
         <w:t>Ideation Phase</w:t>
       </w:r>
-      <w:bookmarkEnd w:id="10"/>
+      <w:bookmarkEnd w:id="11"/>
     </w:p>
     <w:p>
       <w:pPr>
@@ -3034,7 +3084,7 @@
           <w:lang w:val="en-GB"/>
         </w:rPr>
       </w:pPr>
-      <w:bookmarkStart w:id="11" w:name="_Toc6437288"/>
+      <w:bookmarkStart w:id="12" w:name="_Toc6437288"/>
       <w:r>
         <w:rPr>
           <w:lang w:val="en-GB"/>
@@ -3042,7 +3092,7 @@
         <w:lastRenderedPageBreak/>
         <w:t>Microcontroller Selection</w:t>
       </w:r>
-      <w:bookmarkEnd w:id="11"/>
+      <w:bookmarkEnd w:id="12"/>
     </w:p>
     <w:p>
       <w:pPr>
@@ -3098,14 +3148,14 @@
           <w:lang w:val="en-GB"/>
         </w:rPr>
       </w:pPr>
-      <w:bookmarkStart w:id="12" w:name="_Toc6437289"/>
+      <w:bookmarkStart w:id="13" w:name="_Toc6437289"/>
       <w:r>
         <w:rPr>
           <w:lang w:val="en-GB"/>
         </w:rPr>
         <w:t>Features</w:t>
       </w:r>
-      <w:bookmarkEnd w:id="12"/>
+      <w:bookmarkEnd w:id="13"/>
     </w:p>
     <w:p>
       <w:pPr>
@@ -3168,14 +3218,14 @@
           <w:lang w:val="en-GB"/>
         </w:rPr>
       </w:pPr>
-      <w:bookmarkStart w:id="13" w:name="_Toc6437290"/>
+      <w:bookmarkStart w:id="14" w:name="_Toc6437290"/>
       <w:r>
         <w:rPr>
           <w:lang w:val="en-GB"/>
         </w:rPr>
         <w:t>Audio Stream Record and Playback</w:t>
       </w:r>
-      <w:bookmarkEnd w:id="13"/>
+      <w:bookmarkEnd w:id="14"/>
     </w:p>
     <w:p>
       <w:pPr>
@@ -3594,14 +3644,14 @@
           <w:lang w:val="en-GB"/>
         </w:rPr>
       </w:pPr>
-      <w:bookmarkStart w:id="14" w:name="_Toc6437291"/>
+      <w:bookmarkStart w:id="15" w:name="_Toc6437291"/>
       <w:r>
         <w:rPr>
           <w:lang w:val="en-GB"/>
         </w:rPr>
         <w:t>Pitch Change</w:t>
       </w:r>
-      <w:bookmarkEnd w:id="14"/>
+      <w:bookmarkEnd w:id="15"/>
     </w:p>
     <w:p>
       <w:pPr>
@@ -3986,7 +4036,7 @@
           <w:lang w:val="en-GB"/>
         </w:rPr>
       </w:pPr>
-      <w:bookmarkStart w:id="15" w:name="_Toc6437292"/>
+      <w:bookmarkStart w:id="16" w:name="_Toc6437292"/>
       <w:r>
         <w:rPr>
           <w:lang w:val="en-GB"/>
@@ -4007,7 +4057,7 @@
         </w:rPr>
         <w:t xml:space="preserve"> Synthesizer</w:t>
       </w:r>
-      <w:bookmarkEnd w:id="15"/>
+      <w:bookmarkEnd w:id="16"/>
     </w:p>
     <w:p>
       <w:pPr>
@@ -4159,7 +4209,7 @@
           <w:lang w:val="en-GB"/>
         </w:rPr>
       </w:pPr>
-      <w:bookmarkStart w:id="16" w:name="_Toc6437293"/>
+      <w:bookmarkStart w:id="17" w:name="_Toc6437293"/>
       <w:r>
         <w:rPr>
           <w:lang w:val="en-GB"/>
@@ -4167,7 +4217,7 @@
         <w:lastRenderedPageBreak/>
         <w:t>Time Planning</w:t>
       </w:r>
-      <w:bookmarkEnd w:id="16"/>
+      <w:bookmarkEnd w:id="17"/>
     </w:p>
     <w:p>
       <w:pPr>
@@ -4249,7 +4299,7 @@
           <w:lang w:val="en-GB"/>
         </w:rPr>
       </w:pPr>
-      <w:bookmarkStart w:id="17" w:name="_Toc6437294"/>
+      <w:bookmarkStart w:id="18" w:name="_Toc6437294"/>
       <w:r>
         <w:rPr>
           <w:lang w:val="en-GB"/>
@@ -4257,7 +4307,7 @@
         <w:lastRenderedPageBreak/>
         <w:t>PROJECT IMPLEMENTATION</w:t>
       </w:r>
-      <w:bookmarkEnd w:id="17"/>
+      <w:bookmarkEnd w:id="18"/>
     </w:p>
     <w:p>
       <w:pPr>
@@ -4266,14 +4316,14 @@
           <w:lang w:val="en-GB"/>
         </w:rPr>
       </w:pPr>
-      <w:bookmarkStart w:id="18" w:name="_Toc6437295"/>
+      <w:bookmarkStart w:id="19" w:name="_Toc6437295"/>
       <w:r>
         <w:rPr>
           <w:lang w:val="en-GB"/>
         </w:rPr>
         <w:t>Hardware Design</w:t>
       </w:r>
-      <w:bookmarkEnd w:id="18"/>
+      <w:bookmarkEnd w:id="19"/>
     </w:p>
     <w:p>
       <w:pPr>
@@ -4282,14 +4332,14 @@
           <w:lang w:val="en-GB"/>
         </w:rPr>
       </w:pPr>
-      <w:bookmarkStart w:id="19" w:name="_Toc6437296"/>
+      <w:bookmarkStart w:id="20" w:name="_Toc6437296"/>
       <w:r>
         <w:rPr>
           <w:lang w:val="en-GB"/>
         </w:rPr>
         <w:t>User Interfaces</w:t>
       </w:r>
-      <w:bookmarkEnd w:id="19"/>
+      <w:bookmarkEnd w:id="20"/>
     </w:p>
     <w:p>
       <w:pPr>
@@ -4392,14 +4442,14 @@
           <w:lang w:val="en-GB"/>
         </w:rPr>
       </w:pPr>
-      <w:bookmarkStart w:id="20" w:name="_Toc6437297"/>
+      <w:bookmarkStart w:id="21" w:name="_Toc6437297"/>
       <w:r>
         <w:rPr>
           <w:lang w:val="en-GB"/>
         </w:rPr>
         <w:t>Hardware Interfaces</w:t>
       </w:r>
-      <w:bookmarkEnd w:id="20"/>
+      <w:bookmarkEnd w:id="21"/>
     </w:p>
     <w:p>
       <w:pPr>
@@ -4750,14 +4800,14 @@
           <w:lang w:val="en-GB"/>
         </w:rPr>
       </w:pPr>
-      <w:bookmarkStart w:id="21" w:name="_Toc6437298"/>
+      <w:bookmarkStart w:id="22" w:name="_Toc6437298"/>
       <w:r>
         <w:rPr>
           <w:lang w:val="en-GB"/>
         </w:rPr>
         <w:t>Software Design</w:t>
       </w:r>
-      <w:bookmarkEnd w:id="21"/>
+      <w:bookmarkEnd w:id="22"/>
     </w:p>
     <w:p>
       <w:pPr>
@@ -4871,7 +4921,7 @@
           <w:lang w:val="en-GB"/>
         </w:rPr>
       </w:pPr>
-      <w:bookmarkStart w:id="22" w:name="_Toc6437299"/>
+      <w:bookmarkStart w:id="23" w:name="_Toc6437299"/>
       <w:r>
         <w:rPr>
           <w:lang w:val="en-GB"/>
@@ -4879,7 +4929,7 @@
         <w:lastRenderedPageBreak/>
         <w:t>PROJECT MONETIZATION</w:t>
       </w:r>
-      <w:bookmarkEnd w:id="22"/>
+      <w:bookmarkEnd w:id="23"/>
       <w:r>
         <w:rPr>
           <w:lang w:val="en-GB"/>
@@ -4994,8 +5044,6 @@
         </w:rPr>
         <w:t>game companies already and proofed to be very effective earning more money in the end than by just selling a single product.</w:t>
       </w:r>
-      <w:bookmarkStart w:id="23" w:name="_GoBack"/>
-      <w:bookmarkEnd w:id="23"/>
     </w:p>
     <w:p>
       <w:pPr>
@@ -5765,26 +5813,26 @@
       <w:pStyle w:val="Kopfzeile"/>
       <w:ind w:right="360" w:firstLine="360"/>
     </w:pPr>
-    <w:bookmarkStart w:id="1" w:name="_Ref116445967"/>
-    <w:bookmarkStart w:id="2" w:name="_Toc118865048"/>
-    <w:bookmarkStart w:id="3" w:name="_Toc119224895"/>
-    <w:bookmarkStart w:id="4" w:name="_Ref119300621"/>
-    <w:bookmarkStart w:id="5" w:name="_Ref119300629"/>
-    <w:bookmarkStart w:id="6" w:name="_Ref119300638"/>
-    <w:bookmarkStart w:id="7" w:name="_Ref119300643"/>
+    <w:bookmarkStart w:id="2" w:name="_Ref116445967"/>
+    <w:bookmarkStart w:id="3" w:name="_Toc118865048"/>
+    <w:bookmarkStart w:id="4" w:name="_Toc119224895"/>
+    <w:bookmarkStart w:id="5" w:name="_Ref119300621"/>
+    <w:bookmarkStart w:id="6" w:name="_Ref119300629"/>
+    <w:bookmarkStart w:id="7" w:name="_Ref119300638"/>
+    <w:bookmarkStart w:id="8" w:name="_Ref119300643"/>
     <w:r>
       <w:rPr>
         <w:rStyle w:val="Seitenzahl"/>
       </w:rPr>
       <w:tab/>
     </w:r>
-    <w:bookmarkEnd w:id="1"/>
     <w:bookmarkEnd w:id="2"/>
     <w:bookmarkEnd w:id="3"/>
     <w:bookmarkEnd w:id="4"/>
     <w:bookmarkEnd w:id="5"/>
     <w:bookmarkEnd w:id="6"/>
     <w:bookmarkEnd w:id="7"/>
+    <w:bookmarkEnd w:id="8"/>
   </w:p>
 </w:hdr>
 </file>

</xml_diff>

<commit_message>
finalized report, created Report ZIP
</commit_message>
<xml_diff>
--- a/Documentation/Project Report.docx
+++ b/Documentation/Project Report.docx
@@ -164,7 +164,7 @@
     </w:p>
     <w:tbl>
       <w:tblPr>
-        <w:tblStyle w:val="TableGrid"/>
+        <w:tblStyle w:val="Tabellenraster"/>
         <w:tblW w:w="8587" w:type="dxa"/>
         <w:tblLook w:val="04A0" w:firstRow="1" w:lastRow="0" w:firstColumn="1" w:lastColumn="0" w:noHBand="0" w:noVBand="1"/>
       </w:tblPr>
@@ -563,7 +563,7 @@
     </w:p>
     <w:p>
       <w:pPr>
-        <w:pStyle w:val="TOC1"/>
+        <w:pStyle w:val="Verzeichnis1"/>
         <w:rPr>
           <w:rFonts w:asciiTheme="minorHAnsi" w:eastAsiaTheme="minorEastAsia" w:hAnsiTheme="minorHAnsi" w:cstheme="minorBidi"/>
           <w:b w:val="0"/>
@@ -655,7 +655,7 @@
     </w:p>
     <w:p>
       <w:pPr>
-        <w:pStyle w:val="TOC1"/>
+        <w:pStyle w:val="Verzeichnis1"/>
         <w:rPr>
           <w:rFonts w:asciiTheme="minorHAnsi" w:eastAsiaTheme="minorEastAsia" w:hAnsiTheme="minorHAnsi" w:cstheme="minorBidi"/>
           <w:b w:val="0"/>
@@ -726,7 +726,7 @@
     </w:p>
     <w:p>
       <w:pPr>
-        <w:pStyle w:val="TOC2"/>
+        <w:pStyle w:val="Verzeichnis2"/>
         <w:rPr>
           <w:rFonts w:asciiTheme="minorHAnsi" w:eastAsiaTheme="minorEastAsia" w:hAnsiTheme="minorHAnsi" w:cstheme="minorBidi"/>
           <w:noProof/>
@@ -814,7 +814,7 @@
     </w:p>
     <w:p>
       <w:pPr>
-        <w:pStyle w:val="TOC2"/>
+        <w:pStyle w:val="Verzeichnis2"/>
         <w:rPr>
           <w:rFonts w:asciiTheme="minorHAnsi" w:eastAsiaTheme="minorEastAsia" w:hAnsiTheme="minorHAnsi" w:cstheme="minorBidi"/>
           <w:noProof/>
@@ -902,7 +902,7 @@
     </w:p>
     <w:p>
       <w:pPr>
-        <w:pStyle w:val="TOC2"/>
+        <w:pStyle w:val="Verzeichnis2"/>
         <w:rPr>
           <w:rFonts w:asciiTheme="minorHAnsi" w:eastAsiaTheme="minorEastAsia" w:hAnsiTheme="minorHAnsi" w:cstheme="minorBidi"/>
           <w:noProof/>
@@ -990,7 +990,7 @@
     </w:p>
     <w:p>
       <w:pPr>
-        <w:pStyle w:val="TOC3"/>
+        <w:pStyle w:val="Verzeichnis3"/>
         <w:tabs>
           <w:tab w:val="left" w:pos="1778"/>
           <w:tab w:val="right" w:leader="dot" w:pos="9061"/>
@@ -1082,7 +1082,7 @@
     </w:p>
     <w:p>
       <w:pPr>
-        <w:pStyle w:val="TOC3"/>
+        <w:pStyle w:val="Verzeichnis3"/>
         <w:tabs>
           <w:tab w:val="left" w:pos="1778"/>
           <w:tab w:val="right" w:leader="dot" w:pos="9061"/>
@@ -1174,7 +1174,7 @@
     </w:p>
     <w:p>
       <w:pPr>
-        <w:pStyle w:val="TOC3"/>
+        <w:pStyle w:val="Verzeichnis3"/>
         <w:tabs>
           <w:tab w:val="left" w:pos="1778"/>
           <w:tab w:val="right" w:leader="dot" w:pos="9061"/>
@@ -1266,7 +1266,7 @@
     </w:p>
     <w:p>
       <w:pPr>
-        <w:pStyle w:val="TOC2"/>
+        <w:pStyle w:val="Verzeichnis2"/>
         <w:rPr>
           <w:rFonts w:asciiTheme="minorHAnsi" w:eastAsiaTheme="minorEastAsia" w:hAnsiTheme="minorHAnsi" w:cstheme="minorBidi"/>
           <w:noProof/>
@@ -1354,7 +1354,7 @@
     </w:p>
     <w:p>
       <w:pPr>
-        <w:pStyle w:val="TOC1"/>
+        <w:pStyle w:val="Verzeichnis1"/>
         <w:rPr>
           <w:rFonts w:asciiTheme="minorHAnsi" w:eastAsiaTheme="minorEastAsia" w:hAnsiTheme="minorHAnsi" w:cstheme="minorBidi"/>
           <w:b w:val="0"/>
@@ -1425,7 +1425,7 @@
     </w:p>
     <w:p>
       <w:pPr>
-        <w:pStyle w:val="TOC2"/>
+        <w:pStyle w:val="Verzeichnis2"/>
         <w:rPr>
           <w:rFonts w:asciiTheme="minorHAnsi" w:eastAsiaTheme="minorEastAsia" w:hAnsiTheme="minorHAnsi" w:cstheme="minorBidi"/>
           <w:noProof/>
@@ -1513,7 +1513,7 @@
     </w:p>
     <w:p>
       <w:pPr>
-        <w:pStyle w:val="TOC3"/>
+        <w:pStyle w:val="Verzeichnis3"/>
         <w:tabs>
           <w:tab w:val="left" w:pos="1778"/>
           <w:tab w:val="right" w:leader="dot" w:pos="9061"/>
@@ -1605,7 +1605,7 @@
     </w:p>
     <w:p>
       <w:pPr>
-        <w:pStyle w:val="TOC3"/>
+        <w:pStyle w:val="Verzeichnis3"/>
         <w:tabs>
           <w:tab w:val="left" w:pos="1778"/>
           <w:tab w:val="right" w:leader="dot" w:pos="9061"/>
@@ -1697,7 +1697,7 @@
     </w:p>
     <w:p>
       <w:pPr>
-        <w:pStyle w:val="TOC2"/>
+        <w:pStyle w:val="Verzeichnis2"/>
         <w:rPr>
           <w:rFonts w:asciiTheme="minorHAnsi" w:eastAsiaTheme="minorEastAsia" w:hAnsiTheme="minorHAnsi" w:cstheme="minorBidi"/>
           <w:noProof/>
@@ -1785,7 +1785,7 @@
     </w:p>
     <w:p>
       <w:pPr>
-        <w:pStyle w:val="TOC1"/>
+        <w:pStyle w:val="Verzeichnis1"/>
         <w:rPr>
           <w:rFonts w:asciiTheme="minorHAnsi" w:eastAsiaTheme="minorEastAsia" w:hAnsiTheme="minorHAnsi" w:cstheme="minorBidi"/>
           <w:b w:val="0"/>
@@ -1856,7 +1856,7 @@
     </w:p>
     <w:p>
       <w:pPr>
-        <w:pStyle w:val="TOC1"/>
+        <w:pStyle w:val="Verzeichnis1"/>
         <w:rPr>
           <w:rFonts w:asciiTheme="minorHAnsi" w:eastAsiaTheme="minorEastAsia" w:hAnsiTheme="minorHAnsi" w:cstheme="minorBidi"/>
           <w:b w:val="0"/>
@@ -1927,7 +1927,7 @@
     </w:p>
     <w:p>
       <w:pPr>
-        <w:pStyle w:val="TOC1"/>
+        <w:pStyle w:val="Verzeichnis1"/>
         <w:rPr>
           <w:rFonts w:asciiTheme="minorHAnsi" w:eastAsiaTheme="minorEastAsia" w:hAnsiTheme="minorHAnsi" w:cstheme="minorBidi"/>
           <w:b w:val="0"/>
@@ -1998,7 +1998,7 @@
     </w:p>
     <w:p>
       <w:pPr>
-        <w:pStyle w:val="TOC1"/>
+        <w:pStyle w:val="Verzeichnis1"/>
         <w:rPr>
           <w:rFonts w:asciiTheme="minorHAnsi" w:eastAsiaTheme="minorEastAsia" w:hAnsiTheme="minorHAnsi" w:cstheme="minorBidi"/>
           <w:b w:val="0"/>
@@ -2069,7 +2069,7 @@
     </w:p>
     <w:p>
       <w:pPr>
-        <w:pStyle w:val="TOC1"/>
+        <w:pStyle w:val="Verzeichnis1"/>
         <w:rPr>
           <w:rFonts w:asciiTheme="minorHAnsi" w:eastAsiaTheme="minorEastAsia" w:hAnsiTheme="minorHAnsi" w:cstheme="minorBidi"/>
           <w:b w:val="0"/>
@@ -2140,7 +2140,7 @@
     </w:p>
     <w:p>
       <w:pPr>
-        <w:pStyle w:val="Heading1"/>
+        <w:pStyle w:val="berschrift1"/>
         <w:rPr>
           <w:lang w:val="en-GB"/>
         </w:rPr>
@@ -2204,7 +2204,7 @@
     </w:p>
     <w:p>
       <w:pPr>
-        <w:pStyle w:val="Heading2"/>
+        <w:pStyle w:val="berschrift2"/>
         <w:rPr>
           <w:lang w:val="en-GB"/>
         </w:rPr>
@@ -2339,7 +2339,7 @@
     </w:p>
     <w:p>
       <w:pPr>
-        <w:pStyle w:val="Heading2"/>
+        <w:pStyle w:val="berschrift2"/>
         <w:rPr>
           <w:lang w:val="en-GB"/>
         </w:rPr>
@@ -2635,7 +2635,7 @@
     </w:p>
     <w:p>
       <w:pPr>
-        <w:pStyle w:val="Heading2"/>
+        <w:pStyle w:val="berschrift2"/>
         <w:rPr>
           <w:lang w:val="en-GB"/>
         </w:rPr>
@@ -2705,7 +2705,7 @@
     </w:p>
     <w:p>
       <w:pPr>
-        <w:pStyle w:val="Heading3"/>
+        <w:pStyle w:val="berschrift3"/>
         <w:rPr>
           <w:lang w:val="en-GB"/>
         </w:rPr>
@@ -2721,7 +2721,7 @@
     </w:p>
     <w:p>
       <w:pPr>
-        <w:pStyle w:val="ListParagraph"/>
+        <w:pStyle w:val="Listenabsatz"/>
         <w:numPr>
           <w:ilvl w:val="0"/>
           <w:numId w:val="36"/>
@@ -2787,7 +2787,7 @@
     </w:p>
     <w:p>
       <w:pPr>
-        <w:pStyle w:val="ListParagraph"/>
+        <w:pStyle w:val="Listenabsatz"/>
         <w:numPr>
           <w:ilvl w:val="0"/>
           <w:numId w:val="36"/>
@@ -2855,7 +2855,7 @@
     </w:p>
     <w:p>
       <w:pPr>
-        <w:pStyle w:val="ListParagraph"/>
+        <w:pStyle w:val="Listenabsatz"/>
         <w:numPr>
           <w:ilvl w:val="0"/>
           <w:numId w:val="36"/>
@@ -3118,7 +3118,7 @@
     </w:p>
     <w:p>
       <w:pPr>
-        <w:pStyle w:val="Heading3"/>
+        <w:pStyle w:val="berschrift3"/>
         <w:rPr>
           <w:lang w:val="en-GB"/>
         </w:rPr>
@@ -3134,7 +3134,7 @@
     </w:p>
     <w:p>
       <w:pPr>
-        <w:pStyle w:val="ListParagraph"/>
+        <w:pStyle w:val="Listenabsatz"/>
         <w:numPr>
           <w:ilvl w:val="0"/>
           <w:numId w:val="36"/>
@@ -3194,7 +3194,7 @@
     </w:p>
     <w:p>
       <w:pPr>
-        <w:pStyle w:val="ListParagraph"/>
+        <w:pStyle w:val="Listenabsatz"/>
         <w:numPr>
           <w:ilvl w:val="0"/>
           <w:numId w:val="36"/>
@@ -3287,7 +3287,7 @@
     </w:p>
     <w:p>
       <w:pPr>
-        <w:pStyle w:val="ListParagraph"/>
+        <w:pStyle w:val="Listenabsatz"/>
         <w:numPr>
           <w:ilvl w:val="0"/>
           <w:numId w:val="36"/>
@@ -3503,7 +3503,7 @@
     </w:p>
     <w:p>
       <w:pPr>
-        <w:pStyle w:val="Heading3"/>
+        <w:pStyle w:val="berschrift3"/>
         <w:rPr>
           <w:lang w:val="en-GB"/>
         </w:rPr>
@@ -3533,7 +3533,7 @@
     </w:p>
     <w:p>
       <w:pPr>
-        <w:pStyle w:val="ListParagraph"/>
+        <w:pStyle w:val="Listenabsatz"/>
         <w:numPr>
           <w:ilvl w:val="0"/>
           <w:numId w:val="36"/>
@@ -3593,7 +3593,7 @@
     </w:p>
     <w:p>
       <w:pPr>
-        <w:pStyle w:val="ListParagraph"/>
+        <w:pStyle w:val="Listenabsatz"/>
         <w:numPr>
           <w:ilvl w:val="0"/>
           <w:numId w:val="36"/>
@@ -3676,7 +3676,7 @@
     </w:p>
     <w:p>
       <w:pPr>
-        <w:pStyle w:val="Heading2"/>
+        <w:pStyle w:val="berschrift2"/>
         <w:rPr>
           <w:lang w:val="en-GB"/>
         </w:rPr>
@@ -3787,7 +3787,7 @@
     </w:p>
     <w:p>
       <w:pPr>
-        <w:pStyle w:val="Heading1"/>
+        <w:pStyle w:val="berschrift1"/>
         <w:rPr>
           <w:lang w:val="en-GB"/>
         </w:rPr>
@@ -3804,7 +3804,7 @@
     </w:p>
     <w:p>
       <w:pPr>
-        <w:pStyle w:val="Heading2"/>
+        <w:pStyle w:val="berschrift2"/>
         <w:rPr>
           <w:lang w:val="en-GB"/>
         </w:rPr>
@@ -3820,7 +3820,7 @@
     </w:p>
     <w:p>
       <w:pPr>
-        <w:pStyle w:val="Heading3"/>
+        <w:pStyle w:val="berschrift3"/>
         <w:rPr>
           <w:lang w:val="en-GB"/>
         </w:rPr>
@@ -3849,7 +3849,7 @@
     </w:p>
     <w:p>
       <w:pPr>
-        <w:pStyle w:val="ListParagraph"/>
+        <w:pStyle w:val="Listenabsatz"/>
         <w:numPr>
           <w:ilvl w:val="0"/>
           <w:numId w:val="36"/>
@@ -3867,7 +3867,7 @@
     </w:p>
     <w:p>
       <w:pPr>
-        <w:pStyle w:val="ListParagraph"/>
+        <w:pStyle w:val="Listenabsatz"/>
         <w:numPr>
           <w:ilvl w:val="0"/>
           <w:numId w:val="36"/>
@@ -3885,7 +3885,7 @@
     </w:p>
     <w:p>
       <w:pPr>
-        <w:pStyle w:val="ListParagraph"/>
+        <w:pStyle w:val="Listenabsatz"/>
         <w:numPr>
           <w:ilvl w:val="0"/>
           <w:numId w:val="36"/>
@@ -3930,7 +3930,7 @@
     </w:p>
     <w:p>
       <w:pPr>
-        <w:pStyle w:val="Heading3"/>
+        <w:pStyle w:val="berschrift3"/>
         <w:rPr>
           <w:lang w:val="en-GB"/>
         </w:rPr>
@@ -4043,7 +4043,7 @@
     </w:p>
     <w:p>
       <w:pPr>
-        <w:pStyle w:val="ListParagraph"/>
+        <w:pStyle w:val="Listenabsatz"/>
         <w:numPr>
           <w:ilvl w:val="0"/>
           <w:numId w:val="37"/>
@@ -4061,7 +4061,7 @@
     </w:p>
     <w:p>
       <w:pPr>
-        <w:pStyle w:val="ListParagraph"/>
+        <w:pStyle w:val="Listenabsatz"/>
         <w:numPr>
           <w:ilvl w:val="0"/>
           <w:numId w:val="37"/>
@@ -4106,7 +4106,7 @@
     </w:p>
     <w:p>
       <w:pPr>
-        <w:pStyle w:val="ListParagraph"/>
+        <w:pStyle w:val="Listenabsatz"/>
         <w:numPr>
           <w:ilvl w:val="0"/>
           <w:numId w:val="38"/>
@@ -4124,7 +4124,7 @@
     </w:p>
     <w:p>
       <w:pPr>
-        <w:pStyle w:val="ListParagraph"/>
+        <w:pStyle w:val="Listenabsatz"/>
         <w:numPr>
           <w:ilvl w:val="0"/>
           <w:numId w:val="38"/>
@@ -4299,7 +4299,7 @@
     </w:p>
     <w:p>
       <w:pPr>
-        <w:pStyle w:val="Heading2"/>
+        <w:pStyle w:val="berschrift2"/>
         <w:rPr>
           <w:lang w:val="en-GB"/>
         </w:rPr>
@@ -4541,7 +4541,7 @@
     </w:p>
     <w:p>
       <w:pPr>
-        <w:pStyle w:val="Heading1"/>
+        <w:pStyle w:val="berschrift1"/>
         <w:rPr>
           <w:lang w:val="en-GB"/>
         </w:rPr>
@@ -4573,7 +4573,7 @@
     </w:p>
     <w:p>
       <w:pPr>
-        <w:pStyle w:val="ListParagraph"/>
+        <w:pStyle w:val="Listenabsatz"/>
         <w:numPr>
           <w:ilvl w:val="0"/>
           <w:numId w:val="40"/>
@@ -4592,7 +4592,7 @@
     </w:p>
     <w:p>
       <w:pPr>
-        <w:pStyle w:val="ListParagraph"/>
+        <w:pStyle w:val="Listenabsatz"/>
         <w:numPr>
           <w:ilvl w:val="0"/>
           <w:numId w:val="40"/>
@@ -4611,7 +4611,7 @@
     </w:p>
     <w:p>
       <w:pPr>
-        <w:pStyle w:val="ListParagraph"/>
+        <w:pStyle w:val="Listenabsatz"/>
         <w:numPr>
           <w:ilvl w:val="0"/>
           <w:numId w:val="40"/>
@@ -4630,7 +4630,7 @@
     </w:p>
     <w:p>
       <w:pPr>
-        <w:pStyle w:val="ListParagraph"/>
+        <w:pStyle w:val="Listenabsatz"/>
         <w:numPr>
           <w:ilvl w:val="0"/>
           <w:numId w:val="40"/>
@@ -4658,19 +4658,7 @@
         <w:rPr>
           <w:lang w:val="en-GB"/>
         </w:rPr>
-        <w:t xml:space="preserve">By combining </w:t>
-      </w:r>
-      <w:r>
-        <w:rPr>
-          <w:lang w:val="en-GB"/>
-        </w:rPr>
-        <w:t>these 4 basic blocks</w:t>
-      </w:r>
-      <w:r>
-        <w:rPr>
-          <w:lang w:val="en-GB"/>
-        </w:rPr>
-        <w:t xml:space="preserve"> every effect can be implemented, we can have in real synthesizer. Here we demonstrate that our program </w:t>
+        <w:t xml:space="preserve">By combining these 4 basic blocks every effect can be implemented, we can have in real synthesizer. Here we demonstrate that our program </w:t>
       </w:r>
       <w:proofErr w:type="gramStart"/>
       <w:r>
@@ -4696,7 +4684,7 @@
     </w:p>
     <w:p>
       <w:pPr>
-        <w:pStyle w:val="Heading1"/>
+        <w:pStyle w:val="berschrift1"/>
         <w:rPr>
           <w:lang w:val="en-GB"/>
         </w:rPr>
@@ -4827,7 +4815,7 @@
     </w:p>
     <w:p>
       <w:pPr>
-        <w:pStyle w:val="Heading1"/>
+        <w:pStyle w:val="berschrift1"/>
         <w:rPr>
           <w:lang w:val="en-GB" w:eastAsia="fi-FI"/>
         </w:rPr>
@@ -5092,7 +5080,6 @@
           <w:lang w:val="en-GB" w:eastAsia="fi-FI"/>
         </w:rPr>
       </w:pPr>
-      <w:bookmarkStart w:id="29" w:name="_GoBack"/>
       <w:r>
         <w:rPr>
           <w:noProof/>
@@ -5140,16 +5127,15 @@
           </wp:inline>
         </w:drawing>
       </w:r>
-      <w:bookmarkEnd w:id="29"/>
-    </w:p>
-    <w:p>
-      <w:pPr>
-        <w:pStyle w:val="Heading1"/>
-        <w:rPr>
-          <w:lang w:val="en-GB" w:eastAsia="fi-FI"/>
-        </w:rPr>
-      </w:pPr>
-      <w:bookmarkStart w:id="30" w:name="_Toc8028460"/>
+    </w:p>
+    <w:p>
+      <w:pPr>
+        <w:pStyle w:val="berschrift1"/>
+        <w:rPr>
+          <w:lang w:val="en-GB" w:eastAsia="fi-FI"/>
+        </w:rPr>
+      </w:pPr>
+      <w:bookmarkStart w:id="29" w:name="_Toc8028460"/>
       <w:r>
         <w:rPr>
           <w:lang w:val="en-GB" w:eastAsia="fi-FI"/>
@@ -5157,7 +5143,7 @@
         <w:lastRenderedPageBreak/>
         <w:t>RISK MANAGEMENT</w:t>
       </w:r>
-      <w:bookmarkEnd w:id="30"/>
+      <w:bookmarkEnd w:id="29"/>
     </w:p>
     <w:p>
       <w:pPr>
@@ -5197,8 +5183,8 @@
         </w:rPr>
         <w:t>The summary of our findings is given in the following chart:</w:t>
       </w:r>
-      <w:bookmarkStart w:id="31" w:name="_Toc8028347"/>
-      <w:bookmarkStart w:id="32" w:name="_Toc8028408"/>
+      <w:bookmarkStart w:id="30" w:name="_Toc8028347"/>
+      <w:bookmarkStart w:id="31" w:name="_Toc8028408"/>
     </w:p>
     <w:p>
       <w:pPr>
@@ -5254,8 +5240,8 @@
           </wp:inline>
         </w:drawing>
       </w:r>
+      <w:bookmarkEnd w:id="30"/>
       <w:bookmarkEnd w:id="31"/>
-      <w:bookmarkEnd w:id="32"/>
     </w:p>
     <w:p>
       <w:pPr>
@@ -5279,12 +5265,12 @@
     </w:p>
     <w:p>
       <w:pPr>
-        <w:pStyle w:val="Heading1"/>
-        <w:rPr>
-          <w:lang w:val="en-GB" w:eastAsia="fi-FI"/>
-        </w:rPr>
-      </w:pPr>
-      <w:bookmarkStart w:id="33" w:name="_Toc8028461"/>
+        <w:pStyle w:val="berschrift1"/>
+        <w:rPr>
+          <w:lang w:val="en-GB" w:eastAsia="fi-FI"/>
+        </w:rPr>
+      </w:pPr>
+      <w:bookmarkStart w:id="32" w:name="_Toc8028461"/>
       <w:r>
         <w:rPr>
           <w:lang w:val="en-GB" w:eastAsia="fi-FI"/>
@@ -5292,10 +5278,232 @@
         <w:lastRenderedPageBreak/>
         <w:t>APPENDIX</w:t>
       </w:r>
+      <w:bookmarkEnd w:id="32"/>
+    </w:p>
+    <w:p>
+      <w:pPr>
+        <w:rPr>
+          <w:lang w:val="en-GB" w:eastAsia="fi-FI"/>
+        </w:rPr>
+      </w:pPr>
+      <w:r>
+        <w:rPr>
+          <w:lang w:val="en-GB" w:eastAsia="fi-FI"/>
+        </w:rPr>
+        <w:t xml:space="preserve">All Appendices are </w:t>
+      </w:r>
+      <w:r>
+        <w:rPr>
+          <w:lang w:val="en-GB" w:eastAsia="fi-FI"/>
+        </w:rPr>
+        <w:t>in the submitted ZIP File with this report</w:t>
+      </w:r>
+      <w:r>
+        <w:rPr>
+          <w:lang w:val="en-GB" w:eastAsia="fi-FI"/>
+        </w:rPr>
+        <w:t>:</w:t>
+      </w:r>
+      <w:bookmarkStart w:id="33" w:name="_GoBack"/>
       <w:bookmarkEnd w:id="33"/>
     </w:p>
     <w:p>
       <w:pPr>
+        <w:pStyle w:val="Listenabsatz"/>
+        <w:numPr>
+          <w:ilvl w:val="0"/>
+          <w:numId w:val="42"/>
+        </w:numPr>
+        <w:rPr>
+          <w:lang w:val="en-GB" w:eastAsia="fi-FI"/>
+        </w:rPr>
+      </w:pPr>
+      <w:r>
+        <w:rPr>
+          <w:lang w:val="en-GB" w:eastAsia="fi-FI"/>
+        </w:rPr>
+        <w:t>Ammari_ELT-23056_Logbook.xlsx</w:t>
+      </w:r>
+    </w:p>
+    <w:p>
+      <w:pPr>
+        <w:pStyle w:val="Listenabsatz"/>
+        <w:numPr>
+          <w:ilvl w:val="0"/>
+          <w:numId w:val="42"/>
+        </w:numPr>
+        <w:rPr>
+          <w:lang w:val="en-GB" w:eastAsia="fi-FI"/>
+        </w:rPr>
+      </w:pPr>
+      <w:r>
+        <w:rPr>
+          <w:lang w:val="en-GB" w:eastAsia="fi-FI"/>
+        </w:rPr>
+        <w:t>Gimbitskii</w:t>
+      </w:r>
+      <w:r>
+        <w:rPr>
+          <w:lang w:val="en-GB" w:eastAsia="fi-FI"/>
+        </w:rPr>
+        <w:t>_ELT-23056_Logbook.xlsx</w:t>
+      </w:r>
+    </w:p>
+    <w:p>
+      <w:pPr>
+        <w:pStyle w:val="Listenabsatz"/>
+        <w:numPr>
+          <w:ilvl w:val="0"/>
+          <w:numId w:val="42"/>
+        </w:numPr>
+        <w:rPr>
+          <w:lang w:val="en-GB" w:eastAsia="fi-FI"/>
+        </w:rPr>
+      </w:pPr>
+      <w:r>
+        <w:rPr>
+          <w:lang w:val="en-GB" w:eastAsia="fi-FI"/>
+        </w:rPr>
+        <w:t>Samawat</w:t>
+      </w:r>
+      <w:r>
+        <w:rPr>
+          <w:lang w:val="en-GB" w:eastAsia="fi-FI"/>
+        </w:rPr>
+        <w:t>_ELT-23056_Logbook.xlsx</w:t>
+      </w:r>
+    </w:p>
+    <w:p>
+      <w:pPr>
+        <w:pStyle w:val="Listenabsatz"/>
+        <w:numPr>
+          <w:ilvl w:val="0"/>
+          <w:numId w:val="42"/>
+        </w:numPr>
+        <w:rPr>
+          <w:lang w:val="en-GB" w:eastAsia="fi-FI"/>
+        </w:rPr>
+      </w:pPr>
+      <w:r>
+        <w:rPr>
+          <w:lang w:val="en-GB" w:eastAsia="fi-FI"/>
+        </w:rPr>
+        <w:t>Thomer</w:t>
+      </w:r>
+      <w:r>
+        <w:rPr>
+          <w:lang w:val="en-GB" w:eastAsia="fi-FI"/>
+        </w:rPr>
+        <w:t>_ELT-23056_Logbook.xlsx</w:t>
+      </w:r>
+    </w:p>
+    <w:p>
+      <w:pPr>
+        <w:pStyle w:val="Listenabsatz"/>
+        <w:numPr>
+          <w:ilvl w:val="0"/>
+          <w:numId w:val="42"/>
+        </w:numPr>
+        <w:rPr>
+          <w:lang w:val="en-GB" w:eastAsia="fi-FI"/>
+        </w:rPr>
+      </w:pPr>
+      <w:r>
+        <w:rPr>
+          <w:lang w:val="en-GB" w:eastAsia="fi-FI"/>
+        </w:rPr>
+        <w:t>Wang</w:t>
+      </w:r>
+      <w:r>
+        <w:rPr>
+          <w:lang w:val="en-GB" w:eastAsia="fi-FI"/>
+        </w:rPr>
+        <w:t>_ELT-23056_Logbook.xlsx</w:t>
+      </w:r>
+    </w:p>
+    <w:p>
+      <w:pPr>
+        <w:pStyle w:val="Listenabsatz"/>
+        <w:numPr>
+          <w:ilvl w:val="0"/>
+          <w:numId w:val="42"/>
+        </w:numPr>
+        <w:rPr>
+          <w:lang w:val="en-GB" w:eastAsia="fi-FI"/>
+        </w:rPr>
+      </w:pPr>
+      <w:r>
+        <w:rPr>
+          <w:lang w:val="en-GB" w:eastAsia="fi-FI"/>
+        </w:rPr>
+        <w:t>Created Code</w:t>
+      </w:r>
+    </w:p>
+    <w:p>
+      <w:pPr>
+        <w:pStyle w:val="Listenabsatz"/>
+        <w:numPr>
+          <w:ilvl w:val="1"/>
+          <w:numId w:val="42"/>
+        </w:numPr>
+        <w:rPr>
+          <w:lang w:val="en-GB" w:eastAsia="fi-FI"/>
+        </w:rPr>
+      </w:pPr>
+      <w:r>
+        <w:rPr>
+          <w:lang w:val="en-GB" w:eastAsia="fi-FI"/>
+        </w:rPr>
+        <w:t>MySynth.cpp</w:t>
+      </w:r>
+    </w:p>
+    <w:p>
+      <w:pPr>
+        <w:pStyle w:val="Listenabsatz"/>
+        <w:numPr>
+          <w:ilvl w:val="1"/>
+          <w:numId w:val="42"/>
+        </w:numPr>
+        <w:rPr>
+          <w:lang w:val="en-GB" w:eastAsia="fi-FI"/>
+        </w:rPr>
+      </w:pPr>
+      <w:r>
+        <w:rPr>
+          <w:lang w:val="en-GB" w:eastAsia="fi-FI"/>
+        </w:rPr>
+        <w:t>Input.py</w:t>
+      </w:r>
+    </w:p>
+    <w:p>
+      <w:pPr>
+        <w:pStyle w:val="Listenabsatz"/>
+        <w:numPr>
+          <w:ilvl w:val="1"/>
+          <w:numId w:val="42"/>
+        </w:numPr>
+        <w:jc w:val="left"/>
+        <w:rPr>
+          <w:lang w:val="en-GB" w:eastAsia="fi-FI"/>
+        </w:rPr>
+      </w:pPr>
+      <w:r>
+        <w:rPr>
+          <w:lang w:val="en-GB" w:eastAsia="fi-FI"/>
+        </w:rPr>
+        <w:t xml:space="preserve">The full Code can be found on </w:t>
+      </w:r>
+      <w:hyperlink r:id="rId21" w:history="1">
+        <w:r>
+          <w:rPr>
+            <w:rStyle w:val="Hyperlink"/>
+          </w:rPr>
+          <w:t>https://github.com/AlekseiGimbitskii/MySynth_ELT-23056</w:t>
+        </w:r>
+      </w:hyperlink>
+    </w:p>
+    <w:p>
+      <w:pPr>
         <w:pStyle w:val="LIITTEET"/>
         <w:rPr>
           <w:lang w:val="en-GB"/>
@@ -5303,7 +5511,7 @@
       </w:pPr>
     </w:p>
     <w:sectPr>
-      <w:headerReference w:type="default" r:id="rId21"/>
+      <w:headerReference w:type="default" r:id="rId22"/>
       <w:pgSz w:w="11907" w:h="16840" w:code="9"/>
       <w:pgMar w:top="1134" w:right="1418" w:bottom="1134" w:left="1418" w:header="510" w:footer="567" w:gutter="0"/>
       <w:pgNumType w:start="1"/>
@@ -5356,27 +5564,27 @@
 <w:hdr xmlns:wpc="http://schemas.microsoft.com/office/word/2010/wordprocessingCanvas" xmlns:cx="http://schemas.microsoft.com/office/drawing/2014/chartex" xmlns:cx1="http://schemas.microsoft.com/office/drawing/2015/9/8/chartex" xmlns:cx2="http://schemas.microsoft.com/office/drawing/2015/10/21/chartex" xmlns:cx3="http://schemas.microsoft.com/office/drawing/2016/5/9/chartex" xmlns:cx4="http://schemas.microsoft.com/office/drawing/2016/5/10/chartex" xmlns:cx5="http://schemas.microsoft.com/office/drawing/2016/5/11/chartex" xmlns:cx6="http://schemas.microsoft.com/office/drawing/2016/5/12/chartex" xmlns:cx7="http://schemas.microsoft.com/office/drawing/2016/5/13/chartex" xmlns:cx8="http://schemas.microsoft.com/office/drawing/2016/5/14/chartex" xmlns:mc="http://schemas.openxmlformats.org/markup-compatibility/2006" xmlns:aink="http://schemas.microsoft.com/office/drawing/2016/ink" xmlns:am3d="http://schemas.microsoft.com/office/drawing/2017/model3d" xmlns:o="urn:schemas-microsoft-com:office:office" xmlns:r="http://schemas.openxmlformats.org/officeDocument/2006/relationships" xmlns:m="http://schemas.openxmlformats.org/officeDocument/2006/math" xmlns:v="urn:schemas-microsoft-com:vml" xmlns:wp14="http://schemas.microsoft.com/office/word/2010/wordprocessingDrawing" xmlns:wp="http://schemas.openxmlformats.org/drawingml/2006/wordprocessingDrawing" xmlns:w10="urn:schemas-microsoft-com:office:word" xmlns:w="http://schemas.openxmlformats.org/wordprocessingml/2006/main" xmlns:w14="http://schemas.microsoft.com/office/word/2010/wordml" xmlns:w15="http://schemas.microsoft.com/office/word/2012/wordml" xmlns:w16cid="http://schemas.microsoft.com/office/word/2016/wordml/cid" xmlns:w16se="http://schemas.microsoft.com/office/word/2015/wordml/symex" xmlns:wpg="http://schemas.microsoft.com/office/word/2010/wordprocessingGroup" xmlns:wpi="http://schemas.microsoft.com/office/word/2010/wordprocessingInk" xmlns:wne="http://schemas.microsoft.com/office/word/2006/wordml" xmlns:wps="http://schemas.microsoft.com/office/word/2010/wordprocessingShape" mc:Ignorable="w14 w15 w16se w16cid wp14">
   <w:p>
     <w:pPr>
-      <w:pStyle w:val="Header"/>
+      <w:pStyle w:val="Kopfzeile"/>
       <w:framePr w:wrap="around" w:vAnchor="text" w:hAnchor="margin" w:xAlign="right" w:y="1"/>
       <w:rPr>
-        <w:rStyle w:val="PageNumber"/>
+        <w:rStyle w:val="Seitenzahl"/>
       </w:rPr>
     </w:pPr>
     <w:r>
       <w:rPr>
-        <w:rStyle w:val="PageNumber"/>
+        <w:rStyle w:val="Seitenzahl"/>
       </w:rPr>
       <w:fldChar w:fldCharType="begin"/>
     </w:r>
     <w:r>
       <w:rPr>
-        <w:rStyle w:val="PageNumber"/>
+        <w:rStyle w:val="Seitenzahl"/>
       </w:rPr>
       <w:instrText xml:space="preserve">PAGE  </w:instrText>
     </w:r>
     <w:r>
       <w:rPr>
-        <w:rStyle w:val="PageNumber"/>
+        <w:rStyle w:val="Seitenzahl"/>
       </w:rPr>
       <w:fldChar w:fldCharType="end"/>
     </w:r>
@@ -5396,7 +5604,7 @@
 <w:hdr xmlns:wpc="http://schemas.microsoft.com/office/word/2010/wordprocessingCanvas" xmlns:cx="http://schemas.microsoft.com/office/drawing/2014/chartex" xmlns:cx1="http://schemas.microsoft.com/office/drawing/2015/9/8/chartex" xmlns:cx2="http://schemas.microsoft.com/office/drawing/2015/10/21/chartex" xmlns:cx3="http://schemas.microsoft.com/office/drawing/2016/5/9/chartex" xmlns:cx4="http://schemas.microsoft.com/office/drawing/2016/5/10/chartex" xmlns:cx5="http://schemas.microsoft.com/office/drawing/2016/5/11/chartex" xmlns:cx6="http://schemas.microsoft.com/office/drawing/2016/5/12/chartex" xmlns:cx7="http://schemas.microsoft.com/office/drawing/2016/5/13/chartex" xmlns:cx8="http://schemas.microsoft.com/office/drawing/2016/5/14/chartex" xmlns:mc="http://schemas.openxmlformats.org/markup-compatibility/2006" xmlns:aink="http://schemas.microsoft.com/office/drawing/2016/ink" xmlns:am3d="http://schemas.microsoft.com/office/drawing/2017/model3d" xmlns:o="urn:schemas-microsoft-com:office:office" xmlns:r="http://schemas.openxmlformats.org/officeDocument/2006/relationships" xmlns:m="http://schemas.openxmlformats.org/officeDocument/2006/math" xmlns:v="urn:schemas-microsoft-com:vml" xmlns:wp14="http://schemas.microsoft.com/office/word/2010/wordprocessingDrawing" xmlns:wp="http://schemas.openxmlformats.org/drawingml/2006/wordprocessingDrawing" xmlns:w10="urn:schemas-microsoft-com:office:word" xmlns:w="http://schemas.openxmlformats.org/wordprocessingml/2006/main" xmlns:w14="http://schemas.microsoft.com/office/word/2010/wordml" xmlns:w15="http://schemas.microsoft.com/office/word/2012/wordml" xmlns:w16cid="http://schemas.microsoft.com/office/word/2016/wordml/cid" xmlns:w16se="http://schemas.microsoft.com/office/word/2015/wordml/symex" xmlns:wpg="http://schemas.microsoft.com/office/word/2010/wordprocessingGroup" xmlns:wpi="http://schemas.microsoft.com/office/word/2010/wordprocessingInk" xmlns:wne="http://schemas.microsoft.com/office/word/2006/wordml" xmlns:wps="http://schemas.microsoft.com/office/word/2010/wordprocessingShape" mc:Ignorable="w14 w15 w16se w16cid wp14">
   <w:p>
     <w:pPr>
-      <w:pStyle w:val="Header"/>
+      <w:pStyle w:val="Kopfzeile"/>
       <w:ind w:right="360" w:firstLine="360"/>
     </w:pPr>
     <w:bookmarkStart w:id="1" w:name="_Ref116445967"/>
@@ -5408,7 +5616,7 @@
     <w:bookmarkStart w:id="7" w:name="_Ref119300643"/>
     <w:r>
       <w:rPr>
-        <w:rStyle w:val="PageNumber"/>
+        <w:rStyle w:val="Seitenzahl"/>
       </w:rPr>
       <w:tab/>
     </w:r>
@@ -5444,7 +5652,7 @@
     <w:sdtContent>
       <w:p>
         <w:pPr>
-          <w:pStyle w:val="Header"/>
+          <w:pStyle w:val="Kopfzeile"/>
           <w:jc w:val="right"/>
         </w:pPr>
         <w:r>
@@ -5473,7 +5681,7 @@
   </w:sdt>
   <w:p>
     <w:pPr>
-      <w:pStyle w:val="Header"/>
+      <w:pStyle w:val="Kopfzeile"/>
       <w:ind w:right="360" w:firstLine="360"/>
     </w:pPr>
   </w:p>
@@ -6992,6 +7200,119 @@
     </w:lvl>
   </w:abstractNum>
   <w:abstractNum w:abstractNumId="12" w15:restartNumberingAfterBreak="0">
+    <w:nsid w:val="2B84159F"/>
+    <w:multiLevelType w:val="hybridMultilevel"/>
+    <w:tmpl w:val="6638D4A6"/>
+    <w:lvl w:ilvl="0" w:tplc="08090001">
+      <w:start w:val="1"/>
+      <w:numFmt w:val="bullet"/>
+      <w:lvlText w:val=""/>
+      <w:lvlJc w:val="left"/>
+      <w:pPr>
+        <w:ind w:left="720" w:hanging="360"/>
+      </w:pPr>
+      <w:rPr>
+        <w:rFonts w:ascii="Symbol" w:hAnsi="Symbol" w:hint="default"/>
+      </w:rPr>
+    </w:lvl>
+    <w:lvl w:ilvl="1" w:tplc="08090003">
+      <w:start w:val="1"/>
+      <w:numFmt w:val="bullet"/>
+      <w:lvlText w:val="o"/>
+      <w:lvlJc w:val="left"/>
+      <w:pPr>
+        <w:ind w:left="1440" w:hanging="360"/>
+      </w:pPr>
+      <w:rPr>
+        <w:rFonts w:ascii="Courier New" w:hAnsi="Courier New" w:cs="Courier New" w:hint="default"/>
+      </w:rPr>
+    </w:lvl>
+    <w:lvl w:ilvl="2" w:tplc="08090005" w:tentative="1">
+      <w:start w:val="1"/>
+      <w:numFmt w:val="bullet"/>
+      <w:lvlText w:val=""/>
+      <w:lvlJc w:val="left"/>
+      <w:pPr>
+        <w:ind w:left="2160" w:hanging="360"/>
+      </w:pPr>
+      <w:rPr>
+        <w:rFonts w:ascii="Wingdings" w:hAnsi="Wingdings" w:hint="default"/>
+      </w:rPr>
+    </w:lvl>
+    <w:lvl w:ilvl="3" w:tplc="08090001" w:tentative="1">
+      <w:start w:val="1"/>
+      <w:numFmt w:val="bullet"/>
+      <w:lvlText w:val=""/>
+      <w:lvlJc w:val="left"/>
+      <w:pPr>
+        <w:ind w:left="2880" w:hanging="360"/>
+      </w:pPr>
+      <w:rPr>
+        <w:rFonts w:ascii="Symbol" w:hAnsi="Symbol" w:hint="default"/>
+      </w:rPr>
+    </w:lvl>
+    <w:lvl w:ilvl="4" w:tplc="08090003" w:tentative="1">
+      <w:start w:val="1"/>
+      <w:numFmt w:val="bullet"/>
+      <w:lvlText w:val="o"/>
+      <w:lvlJc w:val="left"/>
+      <w:pPr>
+        <w:ind w:left="3600" w:hanging="360"/>
+      </w:pPr>
+      <w:rPr>
+        <w:rFonts w:ascii="Courier New" w:hAnsi="Courier New" w:cs="Courier New" w:hint="default"/>
+      </w:rPr>
+    </w:lvl>
+    <w:lvl w:ilvl="5" w:tplc="08090005" w:tentative="1">
+      <w:start w:val="1"/>
+      <w:numFmt w:val="bullet"/>
+      <w:lvlText w:val=""/>
+      <w:lvlJc w:val="left"/>
+      <w:pPr>
+        <w:ind w:left="4320" w:hanging="360"/>
+      </w:pPr>
+      <w:rPr>
+        <w:rFonts w:ascii="Wingdings" w:hAnsi="Wingdings" w:hint="default"/>
+      </w:rPr>
+    </w:lvl>
+    <w:lvl w:ilvl="6" w:tplc="08090001" w:tentative="1">
+      <w:start w:val="1"/>
+      <w:numFmt w:val="bullet"/>
+      <w:lvlText w:val=""/>
+      <w:lvlJc w:val="left"/>
+      <w:pPr>
+        <w:ind w:left="5040" w:hanging="360"/>
+      </w:pPr>
+      <w:rPr>
+        <w:rFonts w:ascii="Symbol" w:hAnsi="Symbol" w:hint="default"/>
+      </w:rPr>
+    </w:lvl>
+    <w:lvl w:ilvl="7" w:tplc="08090003" w:tentative="1">
+      <w:start w:val="1"/>
+      <w:numFmt w:val="bullet"/>
+      <w:lvlText w:val="o"/>
+      <w:lvlJc w:val="left"/>
+      <w:pPr>
+        <w:ind w:left="5760" w:hanging="360"/>
+      </w:pPr>
+      <w:rPr>
+        <w:rFonts w:ascii="Courier New" w:hAnsi="Courier New" w:cs="Courier New" w:hint="default"/>
+      </w:rPr>
+    </w:lvl>
+    <w:lvl w:ilvl="8" w:tplc="08090005" w:tentative="1">
+      <w:start w:val="1"/>
+      <w:numFmt w:val="bullet"/>
+      <w:lvlText w:val=""/>
+      <w:lvlJc w:val="left"/>
+      <w:pPr>
+        <w:ind w:left="6480" w:hanging="360"/>
+      </w:pPr>
+      <w:rPr>
+        <w:rFonts w:ascii="Wingdings" w:hAnsi="Wingdings" w:hint="default"/>
+      </w:rPr>
+    </w:lvl>
+  </w:abstractNum>
+  <w:abstractNum w:abstractNumId="13" w15:restartNumberingAfterBreak="0">
     <w:nsid w:val="34764E3A"/>
     <w:multiLevelType w:val="hybridMultilevel"/>
     <w:tmpl w:val="82603378"/>
@@ -7104,7 +7425,7 @@
       </w:rPr>
     </w:lvl>
   </w:abstractNum>
-  <w:abstractNum w:abstractNumId="13" w15:restartNumberingAfterBreak="0">
+  <w:abstractNum w:abstractNumId="14" w15:restartNumberingAfterBreak="0">
     <w:nsid w:val="3962227F"/>
     <w:multiLevelType w:val="hybridMultilevel"/>
     <w:tmpl w:val="5B205850"/>
@@ -7244,7 +7565,7 @@
       </w:rPr>
     </w:lvl>
   </w:abstractNum>
-  <w:abstractNum w:abstractNumId="14" w15:restartNumberingAfterBreak="0">
+  <w:abstractNum w:abstractNumId="15" w15:restartNumberingAfterBreak="0">
     <w:nsid w:val="3B451827"/>
     <w:multiLevelType w:val="multilevel"/>
     <w:tmpl w:val="36F230E8"/>
@@ -7387,7 +7708,7 @@
       </w:rPr>
     </w:lvl>
   </w:abstractNum>
-  <w:abstractNum w:abstractNumId="15" w15:restartNumberingAfterBreak="0">
+  <w:abstractNum w:abstractNumId="16" w15:restartNumberingAfterBreak="0">
     <w:nsid w:val="3C1B0830"/>
     <w:multiLevelType w:val="hybridMultilevel"/>
     <w:tmpl w:val="2916806C"/>
@@ -7500,7 +7821,7 @@
       </w:rPr>
     </w:lvl>
   </w:abstractNum>
-  <w:abstractNum w:abstractNumId="16" w15:restartNumberingAfterBreak="0">
+  <w:abstractNum w:abstractNumId="17" w15:restartNumberingAfterBreak="0">
     <w:nsid w:val="3E557E37"/>
     <w:multiLevelType w:val="multilevel"/>
     <w:tmpl w:val="4694F8B0"/>
@@ -7642,7 +7963,7 @@
       </w:rPr>
     </w:lvl>
   </w:abstractNum>
-  <w:abstractNum w:abstractNumId="17" w15:restartNumberingAfterBreak="0">
+  <w:abstractNum w:abstractNumId="18" w15:restartNumberingAfterBreak="0">
     <w:nsid w:val="3F90305D"/>
     <w:multiLevelType w:val="hybridMultilevel"/>
     <w:tmpl w:val="20629F9A"/>
@@ -7782,7 +8103,7 @@
       </w:rPr>
     </w:lvl>
   </w:abstractNum>
-  <w:abstractNum w:abstractNumId="18" w15:restartNumberingAfterBreak="0">
+  <w:abstractNum w:abstractNumId="19" w15:restartNumberingAfterBreak="0">
     <w:nsid w:val="404F652B"/>
     <w:multiLevelType w:val="multilevel"/>
     <w:tmpl w:val="300EE64C"/>
@@ -7804,7 +8125,7 @@
     <w:lvl w:ilvl="1">
       <w:start w:val="1"/>
       <w:numFmt w:val="decimal"/>
-      <w:pStyle w:val="Heading2"/>
+      <w:pStyle w:val="berschrift2"/>
       <w:lvlText w:val="%1.%2."/>
       <w:lvlJc w:val="left"/>
       <w:pPr>
@@ -7820,7 +8141,7 @@
     <w:lvl w:ilvl="2">
       <w:start w:val="1"/>
       <w:numFmt w:val="decimal"/>
-      <w:pStyle w:val="Heading3"/>
+      <w:pStyle w:val="berschrift3"/>
       <w:lvlText w:val="%1.%2.%3."/>
       <w:lvlJc w:val="left"/>
       <w:pPr>
@@ -7839,7 +8160,7 @@
     <w:lvl w:ilvl="3">
       <w:start w:val="1"/>
       <w:numFmt w:val="decimal"/>
-      <w:pStyle w:val="Heading4"/>
+      <w:pStyle w:val="berschrift4"/>
       <w:lvlText w:val="%1.%2.%3.%4"/>
       <w:lvlJc w:val="left"/>
       <w:pPr>
@@ -7885,7 +8206,7 @@
     <w:lvl w:ilvl="6">
       <w:start w:val="1"/>
       <w:numFmt w:val="decimal"/>
-      <w:pStyle w:val="Heading7"/>
+      <w:pStyle w:val="berschrift7"/>
       <w:lvlText w:val="%1.%2.%3.%4.%5.%6.%7"/>
       <w:lvlJc w:val="left"/>
       <w:pPr>
@@ -7901,7 +8222,7 @@
     <w:lvl w:ilvl="7">
       <w:start w:val="1"/>
       <w:numFmt w:val="decimal"/>
-      <w:pStyle w:val="Heading8"/>
+      <w:pStyle w:val="berschrift8"/>
       <w:lvlText w:val="%1.%2.%3.%4.%5.%6.%7.%8"/>
       <w:lvlJc w:val="left"/>
       <w:pPr>
@@ -7917,7 +8238,7 @@
     <w:lvl w:ilvl="8">
       <w:start w:val="1"/>
       <w:numFmt w:val="decimal"/>
-      <w:pStyle w:val="Heading9"/>
+      <w:pStyle w:val="berschrift9"/>
       <w:lvlText w:val="%1.%2.%3.%4.%5.%6.%7.%8.%9"/>
       <w:lvlJc w:val="left"/>
       <w:pPr>
@@ -7931,7 +8252,7 @@
       </w:rPr>
     </w:lvl>
   </w:abstractNum>
-  <w:abstractNum w:abstractNumId="19" w15:restartNumberingAfterBreak="0">
+  <w:abstractNum w:abstractNumId="20" w15:restartNumberingAfterBreak="0">
     <w:nsid w:val="4BAF30B1"/>
     <w:multiLevelType w:val="hybridMultilevel"/>
     <w:tmpl w:val="876227B2"/>
@@ -8071,7 +8392,7 @@
       </w:rPr>
     </w:lvl>
   </w:abstractNum>
-  <w:abstractNum w:abstractNumId="20" w15:restartNumberingAfterBreak="0">
+  <w:abstractNum w:abstractNumId="21" w15:restartNumberingAfterBreak="0">
     <w:nsid w:val="52F1345B"/>
     <w:multiLevelType w:val="hybridMultilevel"/>
     <w:tmpl w:val="812883E8"/>
@@ -8187,7 +8508,7 @@
       </w:pPr>
     </w:lvl>
   </w:abstractNum>
-  <w:abstractNum w:abstractNumId="21" w15:restartNumberingAfterBreak="0">
+  <w:abstractNum w:abstractNumId="22" w15:restartNumberingAfterBreak="0">
     <w:nsid w:val="562D3F61"/>
     <w:multiLevelType w:val="multilevel"/>
     <w:tmpl w:val="7BA86F06"/>
@@ -8330,7 +8651,7 @@
       </w:rPr>
     </w:lvl>
   </w:abstractNum>
-  <w:abstractNum w:abstractNumId="22" w15:restartNumberingAfterBreak="0">
+  <w:abstractNum w:abstractNumId="23" w15:restartNumberingAfterBreak="0">
     <w:nsid w:val="57535962"/>
     <w:multiLevelType w:val="hybridMultilevel"/>
     <w:tmpl w:val="9F680880"/>
@@ -8470,7 +8791,7 @@
       </w:rPr>
     </w:lvl>
   </w:abstractNum>
-  <w:abstractNum w:abstractNumId="23" w15:restartNumberingAfterBreak="0">
+  <w:abstractNum w:abstractNumId="24" w15:restartNumberingAfterBreak="0">
     <w:nsid w:val="57772BC2"/>
     <w:multiLevelType w:val="multilevel"/>
     <w:tmpl w:val="B42EB57C"/>
@@ -8612,7 +8933,7 @@
       </w:rPr>
     </w:lvl>
   </w:abstractNum>
-  <w:abstractNum w:abstractNumId="24" w15:restartNumberingAfterBreak="0">
+  <w:abstractNum w:abstractNumId="25" w15:restartNumberingAfterBreak="0">
     <w:nsid w:val="5DC93E59"/>
     <w:multiLevelType w:val="hybridMultilevel"/>
     <w:tmpl w:val="2D2E8F08"/>
@@ -8725,7 +9046,7 @@
       </w:rPr>
     </w:lvl>
   </w:abstractNum>
-  <w:abstractNum w:abstractNumId="25" w15:restartNumberingAfterBreak="0">
+  <w:abstractNum w:abstractNumId="26" w15:restartNumberingAfterBreak="0">
     <w:nsid w:val="66FC257C"/>
     <w:multiLevelType w:val="multilevel"/>
     <w:tmpl w:val="272AE7E2"/>
@@ -8842,7 +9163,7 @@
       </w:pPr>
     </w:lvl>
   </w:abstractNum>
-  <w:abstractNum w:abstractNumId="26" w15:restartNumberingAfterBreak="0">
+  <w:abstractNum w:abstractNumId="27" w15:restartNumberingAfterBreak="0">
     <w:nsid w:val="687B057A"/>
     <w:multiLevelType w:val="multilevel"/>
     <w:tmpl w:val="57D048F6"/>
@@ -8984,7 +9305,7 @@
       </w:rPr>
     </w:lvl>
   </w:abstractNum>
-  <w:abstractNum w:abstractNumId="27" w15:restartNumberingAfterBreak="0">
+  <w:abstractNum w:abstractNumId="28" w15:restartNumberingAfterBreak="0">
     <w:nsid w:val="699D7BAB"/>
     <w:multiLevelType w:val="multilevel"/>
     <w:tmpl w:val="14B25F6E"/>
@@ -9126,7 +9447,7 @@
       </w:rPr>
     </w:lvl>
   </w:abstractNum>
-  <w:abstractNum w:abstractNumId="28" w15:restartNumberingAfterBreak="0">
+  <w:abstractNum w:abstractNumId="29" w15:restartNumberingAfterBreak="0">
     <w:nsid w:val="6F79528B"/>
     <w:multiLevelType w:val="multilevel"/>
     <w:tmpl w:val="04090027"/>
@@ -9239,7 +9560,7 @@
       </w:pPr>
     </w:lvl>
   </w:abstractNum>
-  <w:abstractNum w:abstractNumId="29" w15:restartNumberingAfterBreak="0">
+  <w:abstractNum w:abstractNumId="30" w15:restartNumberingAfterBreak="0">
     <w:nsid w:val="72EF117D"/>
     <w:multiLevelType w:val="multilevel"/>
     <w:tmpl w:val="59DE0604"/>
@@ -9388,7 +9709,7 @@
       </w:rPr>
     </w:lvl>
   </w:abstractNum>
-  <w:abstractNum w:abstractNumId="30" w15:restartNumberingAfterBreak="0">
+  <w:abstractNum w:abstractNumId="31" w15:restartNumberingAfterBreak="0">
     <w:nsid w:val="73F5452E"/>
     <w:multiLevelType w:val="multilevel"/>
     <w:tmpl w:val="4454DCB2"/>
@@ -9531,7 +9852,7 @@
       </w:rPr>
     </w:lvl>
   </w:abstractNum>
-  <w:abstractNum w:abstractNumId="31" w15:restartNumberingAfterBreak="0">
+  <w:abstractNum w:abstractNumId="32" w15:restartNumberingAfterBreak="0">
     <w:nsid w:val="7A427AE2"/>
     <w:multiLevelType w:val="hybridMultilevel"/>
     <w:tmpl w:val="2542CCDC"/>
@@ -9647,7 +9968,7 @@
       </w:pPr>
     </w:lvl>
   </w:abstractNum>
-  <w:abstractNum w:abstractNumId="32" w15:restartNumberingAfterBreak="0">
+  <w:abstractNum w:abstractNumId="33" w15:restartNumberingAfterBreak="0">
     <w:nsid w:val="7F0E04A0"/>
     <w:multiLevelType w:val="multilevel"/>
     <w:tmpl w:val="4454DCB2"/>
@@ -9791,10 +10112,10 @@
     </w:lvl>
   </w:abstractNum>
   <w:num w:numId="1">
-    <w:abstractNumId w:val="27"/>
+    <w:abstractNumId w:val="28"/>
   </w:num>
   <w:num w:numId="2">
-    <w:abstractNumId w:val="27"/>
+    <w:abstractNumId w:val="28"/>
     <w:lvlOverride w:ilvl="0">
       <w:startOverride w:val="1"/>
     </w:lvlOverride>
@@ -9855,10 +10176,10 @@
     </w:lvlOverride>
   </w:num>
   <w:num w:numId="5">
-    <w:abstractNumId w:val="31"/>
+    <w:abstractNumId w:val="32"/>
   </w:num>
   <w:num w:numId="6">
-    <w:abstractNumId w:val="31"/>
+    <w:abstractNumId w:val="32"/>
     <w:lvlOverride w:ilvl="0"/>
     <w:lvlOverride w:ilvl="1">
       <w:startOverride w:val="1"/>
@@ -9917,10 +10238,10 @@
     </w:lvlOverride>
   </w:num>
   <w:num w:numId="9">
-    <w:abstractNumId w:val="20"/>
+    <w:abstractNumId w:val="21"/>
   </w:num>
   <w:num w:numId="10">
-    <w:abstractNumId w:val="20"/>
+    <w:abstractNumId w:val="21"/>
     <w:lvlOverride w:ilvl="0"/>
     <w:lvlOverride w:ilvl="1">
       <w:startOverride w:val="1"/>
@@ -9948,7 +10269,7 @@
     </w:lvlOverride>
   </w:num>
   <w:num w:numId="11">
-    <w:abstractNumId w:val="25"/>
+    <w:abstractNumId w:val="26"/>
   </w:num>
   <w:num w:numId="12">
     <w:abstractNumId w:val="10"/>
@@ -9957,16 +10278,16 @@
     <w:abstractNumId w:val="0"/>
   </w:num>
   <w:num w:numId="14">
-    <w:abstractNumId w:val="23"/>
+    <w:abstractNumId w:val="24"/>
   </w:num>
   <w:num w:numId="15">
-    <w:abstractNumId w:val="21"/>
+    <w:abstractNumId w:val="22"/>
   </w:num>
   <w:num w:numId="16">
     <w:abstractNumId w:val="3"/>
   </w:num>
   <w:num w:numId="17">
-    <w:abstractNumId w:val="27"/>
+    <w:abstractNumId w:val="28"/>
     <w:lvlOverride w:ilvl="0">
       <w:startOverride w:val="1"/>
     </w:lvlOverride>
@@ -10005,19 +10326,19 @@
     <w:abstractNumId w:val="11"/>
   </w:num>
   <w:num w:numId="21">
-    <w:abstractNumId w:val="18"/>
+    <w:abstractNumId w:val="19"/>
   </w:num>
   <w:num w:numId="22">
-    <w:abstractNumId w:val="28"/>
+    <w:abstractNumId w:val="29"/>
   </w:num>
   <w:num w:numId="23">
-    <w:abstractNumId w:val="26"/>
+    <w:abstractNumId w:val="27"/>
   </w:num>
   <w:num w:numId="24">
-    <w:abstractNumId w:val="16"/>
+    <w:abstractNumId w:val="17"/>
   </w:num>
   <w:num w:numId="25">
-    <w:abstractNumId w:val="29"/>
+    <w:abstractNumId w:val="30"/>
   </w:num>
   <w:num w:numId="26">
     <w:abstractNumId w:val="2"/>
@@ -10026,25 +10347,25 @@
     <w:abstractNumId w:val="9"/>
   </w:num>
   <w:num w:numId="28">
-    <w:abstractNumId w:val="22"/>
+    <w:abstractNumId w:val="23"/>
   </w:num>
   <w:num w:numId="29">
-    <w:abstractNumId w:val="17"/>
+    <w:abstractNumId w:val="18"/>
   </w:num>
   <w:num w:numId="30">
-    <w:abstractNumId w:val="30"/>
+    <w:abstractNumId w:val="31"/>
   </w:num>
   <w:num w:numId="31">
-    <w:abstractNumId w:val="13"/>
+    <w:abstractNumId w:val="14"/>
   </w:num>
   <w:num w:numId="32">
-    <w:abstractNumId w:val="32"/>
+    <w:abstractNumId w:val="33"/>
   </w:num>
   <w:num w:numId="33">
-    <w:abstractNumId w:val="14"/>
+    <w:abstractNumId w:val="15"/>
   </w:num>
   <w:num w:numId="34">
-    <w:abstractNumId w:val="19"/>
+    <w:abstractNumId w:val="20"/>
   </w:num>
   <w:num w:numId="35">
     <w:abstractNumId w:val="4"/>
@@ -10053,28 +10374,19 @@
     <w:abstractNumId w:val="5"/>
   </w:num>
   <w:num w:numId="37">
-    <w:abstractNumId w:val="12"/>
+    <w:abstractNumId w:val="13"/>
   </w:num>
   <w:num w:numId="38">
-    <w:abstractNumId w:val="24"/>
+    <w:abstractNumId w:val="25"/>
   </w:num>
   <w:num w:numId="39">
-    <w:abstractNumId w:val="18"/>
-    <w:lvlOverride w:ilvl="0"/>
-    <w:lvlOverride w:ilvl="1"/>
-    <w:lvlOverride w:ilvl="2"/>
-    <w:lvlOverride w:ilvl="3"/>
-    <w:lvlOverride w:ilvl="4"/>
-    <w:lvlOverride w:ilvl="5"/>
-    <w:lvlOverride w:ilvl="6"/>
-    <w:lvlOverride w:ilvl="7"/>
-    <w:lvlOverride w:ilvl="8"/>
+    <w:abstractNumId w:val="19"/>
   </w:num>
   <w:num w:numId="40">
-    <w:abstractNumId w:val="15"/>
+    <w:abstractNumId w:val="16"/>
   </w:num>
   <w:num w:numId="41">
-    <w:abstractNumId w:val="18"/>
+    <w:abstractNumId w:val="19"/>
     <w:lvlOverride w:ilvl="0">
       <w:startOverride w:val="1"/>
     </w:lvlOverride>
@@ -10103,6 +10415,9 @@
       <w:startOverride w:val="1"/>
     </w:lvlOverride>
   </w:num>
+  <w:num w:numId="42">
+    <w:abstractNumId w:val="12"/>
+  </w:num>
 </w:numbering>
 </file>
 
@@ -10117,7 +10432,7 @@
     </w:rPrDefault>
     <w:pPrDefault/>
   </w:docDefaults>
-  <w:latentStyles w:defLockedState="0" w:defUIPriority="0" w:defSemiHidden="0" w:defUnhideWhenUsed="0" w:defQFormat="0" w:count="376">
+  <w:latentStyles w:defLockedState="0" w:defUIPriority="0" w:defSemiHidden="0" w:defUnhideWhenUsed="0" w:defQFormat="0" w:count="375">
     <w:lsdException w:name="Normal" w:qFormat="1"/>
     <w:lsdException w:name="heading 1" w:qFormat="1"/>
     <w:lsdException w:name="heading 2" w:qFormat="1"/>
@@ -10217,6 +10532,7 @@
     <w:lsdException w:name="HTML Sample" w:semiHidden="1" w:unhideWhenUsed="1"/>
     <w:lsdException w:name="HTML Typewriter" w:semiHidden="1" w:unhideWhenUsed="1"/>
     <w:lsdException w:name="HTML Variable" w:semiHidden="1" w:unhideWhenUsed="1"/>
+    <w:lsdException w:name="Normal Table" w:semiHidden="1" w:unhideWhenUsed="1"/>
     <w:lsdException w:name="annotation subject" w:semiHidden="1" w:unhideWhenUsed="1"/>
     <w:lsdException w:name="No List" w:semiHidden="1" w:unhideWhenUsed="1"/>
     <w:lsdException w:name="Outline List 1" w:semiHidden="1" w:unhideWhenUsed="1"/>
@@ -10263,7 +10579,9 @@
     <w:lsdException w:name="Table Subtle 2" w:semiHidden="1" w:unhideWhenUsed="1"/>
     <w:lsdException w:name="Table Web 1" w:semiHidden="1" w:unhideWhenUsed="1"/>
     <w:lsdException w:name="Table Web 2" w:semiHidden="1" w:unhideWhenUsed="1"/>
+    <w:lsdException w:name="Table Web 3" w:semiHidden="1" w:unhideWhenUsed="1"/>
     <w:lsdException w:name="Balloon Text" w:semiHidden="1" w:unhideWhenUsed="1"/>
+    <w:lsdException w:name="Table Theme" w:semiHidden="1" w:unhideWhenUsed="1"/>
     <w:lsdException w:name="Placeholder Text" w:semiHidden="1" w:uiPriority="99"/>
     <w:lsdException w:name="No Spacing" w:uiPriority="1" w:qFormat="1"/>
     <w:lsdException w:name="Light Shading" w:uiPriority="60"/>
@@ -10483,9 +10801,8 @@
     <w:lsdException w:name="Smart Hyperlink" w:semiHidden="1" w:uiPriority="99" w:unhideWhenUsed="1"/>
     <w:lsdException w:name="Hashtag" w:semiHidden="1" w:uiPriority="99" w:unhideWhenUsed="1"/>
     <w:lsdException w:name="Unresolved Mention" w:semiHidden="1" w:uiPriority="99" w:unhideWhenUsed="1"/>
-    <w:lsdException w:name="Smart Link" w:semiHidden="1" w:uiPriority="99" w:unhideWhenUsed="1"/>
   </w:latentStyles>
-  <w:style w:type="paragraph" w:default="1" w:styleId="Normal">
+  <w:style w:type="paragraph" w:default="1" w:styleId="Standard">
     <w:name w:val="Normal"/>
     <w:aliases w:val="Body Text"/>
     <w:qFormat/>
@@ -10499,10 +10816,10 @@
       <w:lang w:eastAsia="en-US"/>
     </w:rPr>
   </w:style>
-  <w:style w:type="paragraph" w:styleId="Heading1">
+  <w:style w:type="paragraph" w:styleId="berschrift1">
     <w:name w:val="heading 1"/>
-    <w:basedOn w:val="Normal"/>
-    <w:next w:val="Normal"/>
+    <w:basedOn w:val="Standard"/>
+    <w:next w:val="Standard"/>
     <w:autoRedefine/>
     <w:qFormat/>
     <w:rsid w:val="00A13272"/>
@@ -10525,10 +10842,10 @@
       <w:szCs w:val="36"/>
     </w:rPr>
   </w:style>
-  <w:style w:type="paragraph" w:styleId="Heading2">
+  <w:style w:type="paragraph" w:styleId="berschrift2">
     <w:name w:val="heading 2"/>
-    <w:basedOn w:val="Normal"/>
-    <w:next w:val="Normal"/>
+    <w:basedOn w:val="Standard"/>
+    <w:next w:val="Standard"/>
     <w:qFormat/>
     <w:rsid w:val="00D534C8"/>
     <w:pPr>
@@ -10554,10 +10871,10 @@
       <w:szCs w:val="28"/>
     </w:rPr>
   </w:style>
-  <w:style w:type="paragraph" w:styleId="Heading3">
+  <w:style w:type="paragraph" w:styleId="berschrift3">
     <w:name w:val="heading 3"/>
-    <w:basedOn w:val="Normal"/>
-    <w:next w:val="Normal"/>
+    <w:basedOn w:val="Standard"/>
+    <w:next w:val="Standard"/>
     <w:qFormat/>
     <w:rsid w:val="00D534C8"/>
     <w:pPr>
@@ -10579,11 +10896,11 @@
       <w:lang w:eastAsia="fi-FI"/>
     </w:rPr>
   </w:style>
-  <w:style w:type="paragraph" w:styleId="Heading4">
+  <w:style w:type="paragraph" w:styleId="berschrift4">
     <w:name w:val="heading 4"/>
-    <w:basedOn w:val="Normal"/>
-    <w:next w:val="Normal"/>
-    <w:link w:val="Heading4Char"/>
+    <w:basedOn w:val="Standard"/>
+    <w:next w:val="Standard"/>
+    <w:link w:val="berschrift4Zchn"/>
     <w:qFormat/>
     <w:rsid w:val="00D534C8"/>
     <w:pPr>
@@ -10602,10 +10919,10 @@
       <w:szCs w:val="28"/>
     </w:rPr>
   </w:style>
-  <w:style w:type="paragraph" w:styleId="Heading5">
+  <w:style w:type="paragraph" w:styleId="berschrift5">
     <w:name w:val="heading 5"/>
-    <w:basedOn w:val="Normal"/>
-    <w:next w:val="Normal"/>
+    <w:basedOn w:val="Standard"/>
+    <w:next w:val="Standard"/>
     <w:autoRedefine/>
     <w:qFormat/>
     <w:rsid w:val="00D534C8"/>
@@ -10622,10 +10939,10 @@
       <w:szCs w:val="26"/>
     </w:rPr>
   </w:style>
-  <w:style w:type="paragraph" w:styleId="Heading6">
+  <w:style w:type="paragraph" w:styleId="berschrift6">
     <w:name w:val="heading 6"/>
-    <w:basedOn w:val="Normal"/>
-    <w:next w:val="Normal"/>
+    <w:basedOn w:val="Standard"/>
+    <w:next w:val="Standard"/>
     <w:autoRedefine/>
     <w:qFormat/>
     <w:rsid w:val="00D534C8"/>
@@ -10641,10 +10958,10 @@
       <w:szCs w:val="22"/>
     </w:rPr>
   </w:style>
-  <w:style w:type="paragraph" w:styleId="Heading7">
+  <w:style w:type="paragraph" w:styleId="berschrift7">
     <w:name w:val="heading 7"/>
-    <w:basedOn w:val="Normal"/>
-    <w:next w:val="Normal"/>
+    <w:basedOn w:val="Standard"/>
+    <w:next w:val="Standard"/>
     <w:qFormat/>
     <w:rsid w:val="00D534C8"/>
     <w:pPr>
@@ -10656,10 +10973,10 @@
       <w:outlineLvl w:val="6"/>
     </w:pPr>
   </w:style>
-  <w:style w:type="paragraph" w:styleId="Heading8">
+  <w:style w:type="paragraph" w:styleId="berschrift8">
     <w:name w:val="heading 8"/>
-    <w:basedOn w:val="Normal"/>
-    <w:next w:val="Normal"/>
+    <w:basedOn w:val="Standard"/>
+    <w:next w:val="Standard"/>
     <w:qFormat/>
     <w:rsid w:val="00D534C8"/>
     <w:pPr>
@@ -10675,10 +10992,10 @@
       <w:iCs/>
     </w:rPr>
   </w:style>
-  <w:style w:type="paragraph" w:styleId="Heading9">
+  <w:style w:type="paragraph" w:styleId="berschrift9">
     <w:name w:val="heading 9"/>
-    <w:basedOn w:val="Normal"/>
-    <w:next w:val="Normal"/>
+    <w:basedOn w:val="Standard"/>
+    <w:next w:val="Standard"/>
     <w:qFormat/>
     <w:rsid w:val="00D534C8"/>
     <w:pPr>
@@ -10695,12 +11012,13 @@
       <w:szCs w:val="22"/>
     </w:rPr>
   </w:style>
-  <w:style w:type="character" w:default="1" w:styleId="DefaultParagraphFont">
+  <w:style w:type="character" w:default="1" w:styleId="Absatz-Standardschriftart">
     <w:name w:val="Default Paragraph Font"/>
     <w:uiPriority w:val="1"/>
+    <w:semiHidden/>
     <w:unhideWhenUsed/>
   </w:style>
-  <w:style w:type="table" w:default="1" w:styleId="TableNormal">
+  <w:style w:type="table" w:default="1" w:styleId="NormaleTabelle">
     <w:name w:val="Normal Table"/>
     <w:uiPriority w:val="99"/>
     <w:semiHidden/>
@@ -10715,16 +11033,16 @@
       </w:tblCellMar>
     </w:tblPr>
   </w:style>
-  <w:style w:type="numbering" w:default="1" w:styleId="NoList">
+  <w:style w:type="numbering" w:default="1" w:styleId="KeineListe">
     <w:name w:val="No List"/>
     <w:uiPriority w:val="99"/>
     <w:semiHidden/>
     <w:unhideWhenUsed/>
   </w:style>
-  <w:style w:type="character" w:customStyle="1" w:styleId="Heading4Char">
-    <w:name w:val="Heading 4 Char"/>
-    <w:basedOn w:val="DefaultParagraphFont"/>
-    <w:link w:val="Heading4"/>
+  <w:style w:type="character" w:customStyle="1" w:styleId="berschrift4Zchn">
+    <w:name w:val="Überschrift 4 Zchn"/>
+    <w:basedOn w:val="Absatz-Standardschriftart"/>
+    <w:link w:val="berschrift4"/>
     <w:rsid w:val="00D534C8"/>
     <w:rPr>
       <w:b/>
@@ -10736,7 +11054,7 @@
   </w:style>
   <w:style w:type="character" w:customStyle="1" w:styleId="Char">
     <w:name w:val="Char"/>
-    <w:basedOn w:val="DefaultParagraphFont"/>
+    <w:basedOn w:val="Absatz-Standardschriftart"/>
     <w:locked/>
     <w:rsid w:val="00D534C8"/>
     <w:rPr>
@@ -10751,7 +11069,7 @@
   </w:style>
   <w:style w:type="paragraph" w:customStyle="1" w:styleId="lista">
     <w:name w:val="lista"/>
-    <w:basedOn w:val="Normal"/>
+    <w:basedOn w:val="Standard"/>
     <w:autoRedefine/>
     <w:rsid w:val="00D534C8"/>
     <w:pPr>
@@ -10762,7 +11080,7 @@
   </w:style>
   <w:style w:type="character" w:styleId="Hyperlink">
     <w:name w:val="Hyperlink"/>
-    <w:basedOn w:val="DefaultParagraphFont"/>
+    <w:basedOn w:val="Absatz-Standardschriftart"/>
     <w:uiPriority w:val="99"/>
     <w:rsid w:val="00D534C8"/>
     <w:rPr>
@@ -10770,18 +11088,18 @@
       <w:u w:val="single"/>
     </w:rPr>
   </w:style>
-  <w:style w:type="character" w:styleId="FollowedHyperlink">
+  <w:style w:type="character" w:styleId="BesuchterLink">
     <w:name w:val="FollowedHyperlink"/>
-    <w:basedOn w:val="DefaultParagraphFont"/>
+    <w:basedOn w:val="Absatz-Standardschriftart"/>
     <w:rsid w:val="00D534C8"/>
     <w:rPr>
       <w:color w:val="800080"/>
       <w:u w:val="single"/>
     </w:rPr>
   </w:style>
-  <w:style w:type="character" w:styleId="HTMLTypewriter">
+  <w:style w:type="character" w:styleId="HTMLSchreibmaschine">
     <w:name w:val="HTML Typewriter"/>
-    <w:basedOn w:val="DefaultParagraphFont"/>
+    <w:basedOn w:val="Absatz-Standardschriftart"/>
     <w:rsid w:val="00D534C8"/>
     <w:rPr>
       <w:rFonts w:ascii="Courier New" w:eastAsia="Times New Roman" w:hAnsi="Courier New" w:cs="Courier New" w:hint="default"/>
@@ -10789,9 +11107,9 @@
       <w:szCs w:val="20"/>
     </w:rPr>
   </w:style>
-  <w:style w:type="paragraph" w:styleId="NormalWeb">
+  <w:style w:type="paragraph" w:styleId="StandardWeb">
     <w:name w:val="Normal (Web)"/>
-    <w:basedOn w:val="Normal"/>
+    <w:basedOn w:val="Standard"/>
     <w:uiPriority w:val="99"/>
     <w:rsid w:val="00D534C8"/>
     <w:pPr>
@@ -10802,10 +11120,10 @@
       <w:lang w:eastAsia="fi-FI"/>
     </w:rPr>
   </w:style>
-  <w:style w:type="paragraph" w:styleId="TOC1">
+  <w:style w:type="paragraph" w:styleId="Verzeichnis1">
     <w:name w:val="toc 1"/>
-    <w:basedOn w:val="Normal"/>
-    <w:next w:val="Normal"/>
+    <w:basedOn w:val="Standard"/>
+    <w:next w:val="Standard"/>
     <w:autoRedefine/>
     <w:uiPriority w:val="39"/>
     <w:rsid w:val="009B1B17"/>
@@ -10821,10 +11139,10 @@
       <w:sz w:val="28"/>
     </w:rPr>
   </w:style>
-  <w:style w:type="paragraph" w:styleId="TOC2">
+  <w:style w:type="paragraph" w:styleId="Verzeichnis2">
     <w:name w:val="toc 2"/>
-    <w:basedOn w:val="Normal"/>
-    <w:next w:val="Normal"/>
+    <w:basedOn w:val="Standard"/>
+    <w:next w:val="Standard"/>
     <w:autoRedefine/>
     <w:uiPriority w:val="39"/>
     <w:rsid w:val="009B1B17"/>
@@ -10839,10 +11157,10 @@
       <w:rFonts w:ascii="Arial" w:hAnsi="Arial"/>
     </w:rPr>
   </w:style>
-  <w:style w:type="paragraph" w:styleId="TOC3">
+  <w:style w:type="paragraph" w:styleId="Verzeichnis3">
     <w:name w:val="toc 3"/>
-    <w:basedOn w:val="Normal"/>
-    <w:next w:val="Normal"/>
+    <w:basedOn w:val="Standard"/>
+    <w:next w:val="Standard"/>
     <w:autoRedefine/>
     <w:uiPriority w:val="39"/>
     <w:rsid w:val="00693EDA"/>
@@ -10853,10 +11171,10 @@
       <w:rFonts w:ascii="Arial" w:hAnsi="Arial"/>
     </w:rPr>
   </w:style>
-  <w:style w:type="paragraph" w:styleId="Header">
+  <w:style w:type="paragraph" w:styleId="Kopfzeile">
     <w:name w:val="header"/>
-    <w:basedOn w:val="Normal"/>
-    <w:link w:val="HeaderChar"/>
+    <w:basedOn w:val="Standard"/>
+    <w:link w:val="KopfzeileZchn"/>
     <w:autoRedefine/>
     <w:uiPriority w:val="99"/>
     <w:rsid w:val="0043716A"/>
@@ -10872,9 +11190,9 @@
       <w:szCs w:val="24"/>
     </w:rPr>
   </w:style>
-  <w:style w:type="paragraph" w:styleId="Footer">
+  <w:style w:type="paragraph" w:styleId="Fuzeile">
     <w:name w:val="footer"/>
-    <w:basedOn w:val="Normal"/>
+    <w:basedOn w:val="Standard"/>
     <w:rsid w:val="00D534C8"/>
     <w:pPr>
       <w:tabs>
@@ -10883,9 +11201,9 @@
       </w:tabs>
     </w:pPr>
   </w:style>
-  <w:style w:type="paragraph" w:styleId="BodyText">
+  <w:style w:type="paragraph" w:styleId="Textkrper">
     <w:name w:val="Body Text"/>
-    <w:basedOn w:val="Normal"/>
+    <w:basedOn w:val="Standard"/>
     <w:rsid w:val="00D534C8"/>
     <w:pPr>
       <w:tabs>
@@ -10897,9 +11215,9 @@
       <w:iCs/>
     </w:rPr>
   </w:style>
-  <w:style w:type="paragraph" w:styleId="BodyTextIndent">
+  <w:style w:type="paragraph" w:styleId="Textkrper-Zeileneinzug">
     <w:name w:val="Body Text Indent"/>
-    <w:basedOn w:val="Normal"/>
+    <w:basedOn w:val="Standard"/>
     <w:rsid w:val="00D534C8"/>
     <w:pPr>
       <w:spacing w:before="120" w:after="120" w:line="240" w:lineRule="auto"/>
@@ -10910,18 +11228,18 @@
       <w:sz w:val="22"/>
     </w:rPr>
   </w:style>
-  <w:style w:type="paragraph" w:styleId="BodyTextIndent2">
+  <w:style w:type="paragraph" w:styleId="Textkrper-Einzug2">
     <w:name w:val="Body Text Indent 2"/>
-    <w:basedOn w:val="Normal"/>
+    <w:basedOn w:val="Standard"/>
     <w:rsid w:val="00D534C8"/>
     <w:pPr>
       <w:spacing w:after="120" w:line="480" w:lineRule="auto"/>
       <w:ind w:left="283"/>
     </w:pPr>
   </w:style>
-  <w:style w:type="paragraph" w:styleId="BodyTextIndent3">
+  <w:style w:type="paragraph" w:styleId="Textkrper-Einzug3">
     <w:name w:val="Body Text Indent 3"/>
-    <w:basedOn w:val="Normal"/>
+    <w:basedOn w:val="Standard"/>
     <w:rsid w:val="00D534C8"/>
     <w:pPr>
       <w:tabs>
@@ -10966,7 +11284,7 @@
   </w:style>
   <w:style w:type="paragraph" w:customStyle="1" w:styleId="Normaali-tihe">
     <w:name w:val="Normaali-tiheä"/>
-    <w:basedOn w:val="Normal"/>
+    <w:basedOn w:val="Standard"/>
     <w:rsid w:val="00D534C8"/>
     <w:pPr>
       <w:spacing w:line="240" w:lineRule="auto"/>
@@ -10979,7 +11297,7 @@
   </w:style>
   <w:style w:type="paragraph" w:customStyle="1" w:styleId="otsikko">
     <w:name w:val="otsikko"/>
-    <w:basedOn w:val="Normal"/>
+    <w:basedOn w:val="Standard"/>
     <w:autoRedefine/>
     <w:rsid w:val="00307B27"/>
     <w:pPr>
@@ -10995,7 +11313,7 @@
   </w:style>
   <w:style w:type="paragraph" w:customStyle="1" w:styleId="kuvateksti">
     <w:name w:val="kuvateksti"/>
-    <w:basedOn w:val="Normal"/>
+    <w:basedOn w:val="Standard"/>
     <w:autoRedefine/>
     <w:rsid w:val="00D534C8"/>
     <w:pPr>
@@ -11008,7 +11326,7 @@
   </w:style>
   <w:style w:type="paragraph" w:customStyle="1" w:styleId="selite">
     <w:name w:val="selite"/>
-    <w:basedOn w:val="Normal"/>
+    <w:basedOn w:val="Standard"/>
     <w:autoRedefine/>
     <w:rsid w:val="00D534C8"/>
     <w:pPr>
@@ -11021,7 +11339,7 @@
   </w:style>
   <w:style w:type="paragraph" w:customStyle="1" w:styleId="Normal10">
     <w:name w:val="Normal10"/>
-    <w:basedOn w:val="Normal"/>
+    <w:basedOn w:val="Standard"/>
     <w:link w:val="Normal10Char"/>
     <w:autoRedefine/>
     <w:rsid w:val="00D534C8"/>
@@ -11036,7 +11354,7 @@
   </w:style>
   <w:style w:type="character" w:customStyle="1" w:styleId="Normal10Char">
     <w:name w:val="Normal10 Char"/>
-    <w:basedOn w:val="DefaultParagraphFont"/>
+    <w:basedOn w:val="Absatz-Standardschriftart"/>
     <w:link w:val="Normal10"/>
     <w:rsid w:val="00D534C8"/>
     <w:rPr>
@@ -11073,7 +11391,7 @@
   </w:style>
   <w:style w:type="paragraph" w:customStyle="1" w:styleId="nimiolehti">
     <w:name w:val="nimiolehti"/>
-    <w:basedOn w:val="Normal"/>
+    <w:basedOn w:val="Standard"/>
     <w:autoRedefine/>
     <w:rsid w:val="00D534C8"/>
     <w:pPr>
@@ -11087,7 +11405,7 @@
   </w:style>
   <w:style w:type="character" w:customStyle="1" w:styleId="CharChar2">
     <w:name w:val="Char Char2"/>
-    <w:basedOn w:val="DefaultParagraphFont"/>
+    <w:basedOn w:val="Absatz-Standardschriftart"/>
     <w:rsid w:val="00D534C8"/>
     <w:rPr>
       <w:rFonts w:ascii="Arial" w:hAnsi="Arial" w:cs="Arial" w:hint="default"/>
@@ -11103,7 +11421,7 @@
   </w:style>
   <w:style w:type="character" w:customStyle="1" w:styleId="CharChar">
     <w:name w:val="Char Char"/>
-    <w:basedOn w:val="DefaultParagraphFont"/>
+    <w:basedOn w:val="Absatz-Standardschriftart"/>
     <w:rsid w:val="00D534C8"/>
     <w:rPr>
       <w:rFonts w:ascii="Arial" w:hAnsi="Arial" w:cs="Arial" w:hint="default"/>
@@ -11115,7 +11433,7 @@
   </w:style>
   <w:style w:type="character" w:customStyle="1" w:styleId="CharChar1">
     <w:name w:val="Char Char1"/>
-    <w:basedOn w:val="DefaultParagraphFont"/>
+    <w:basedOn w:val="Absatz-Standardschriftart"/>
     <w:rsid w:val="00D534C8"/>
     <w:rPr>
       <w:rFonts w:ascii="Arial" w:hAnsi="Arial" w:cs="Arial" w:hint="default"/>
@@ -11130,7 +11448,7 @@
   </w:style>
   <w:style w:type="character" w:customStyle="1" w:styleId="mediumb-text1">
     <w:name w:val="mediumb-text1"/>
-    <w:basedOn w:val="DefaultParagraphFont"/>
+    <w:basedOn w:val="Absatz-Standardschriftart"/>
     <w:rsid w:val="00D534C8"/>
     <w:rPr>
       <w:rFonts w:ascii="Arial" w:hAnsi="Arial" w:cs="Arial" w:hint="default"/>
@@ -11143,7 +11461,7 @@
   </w:style>
   <w:style w:type="character" w:customStyle="1" w:styleId="title21">
     <w:name w:val="title21"/>
-    <w:basedOn w:val="DefaultParagraphFont"/>
+    <w:basedOn w:val="Absatz-Standardschriftart"/>
     <w:rsid w:val="00D534C8"/>
     <w:rPr>
       <w:rFonts w:ascii="Arial" w:hAnsi="Arial" w:cs="Arial" w:hint="default"/>
@@ -11167,9 +11485,9 @@
       <w:lang w:val="fi-FI"/>
     </w:rPr>
   </w:style>
-  <w:style w:type="character" w:styleId="Strong">
+  <w:style w:type="character" w:styleId="Fett">
     <w:name w:val="Strong"/>
-    <w:basedOn w:val="DefaultParagraphFont"/>
+    <w:basedOn w:val="Absatz-Standardschriftart"/>
     <w:qFormat/>
     <w:rsid w:val="00D534C8"/>
     <w:rPr>
@@ -11177,9 +11495,9 @@
       <w:bCs/>
     </w:rPr>
   </w:style>
-  <w:style w:type="character" w:styleId="PageNumber">
+  <w:style w:type="character" w:styleId="Seitenzahl">
     <w:name w:val="page number"/>
-    <w:basedOn w:val="DefaultParagraphFont"/>
+    <w:basedOn w:val="Absatz-Standardschriftart"/>
     <w:rsid w:val="00D534C8"/>
     <w:rPr>
       <w:bdr w:val="none" w:sz="0" w:space="0" w:color="auto"/>
@@ -11187,8 +11505,8 @@
   </w:style>
   <w:style w:type="paragraph" w:customStyle="1" w:styleId="Heading">
     <w:name w:val="Heading"/>
-    <w:basedOn w:val="Heading1"/>
-    <w:next w:val="Heading1"/>
+    <w:basedOn w:val="berschrift1"/>
+    <w:next w:val="berschrift1"/>
     <w:autoRedefine/>
     <w:rsid w:val="008666E6"/>
     <w:pPr>
@@ -11200,7 +11518,7 @@
   </w:style>
   <w:style w:type="paragraph" w:customStyle="1" w:styleId="Numeroimatonotsikko">
     <w:name w:val="Numeroimaton otsikko"/>
-    <w:basedOn w:val="Heading1"/>
+    <w:basedOn w:val="berschrift1"/>
     <w:autoRedefine/>
     <w:rsid w:val="00A82AF8"/>
     <w:pPr>
@@ -11215,7 +11533,7 @@
   </w:style>
   <w:style w:type="character" w:styleId="HTMLCode">
     <w:name w:val="HTML Code"/>
-    <w:basedOn w:val="DefaultParagraphFont"/>
+    <w:basedOn w:val="Absatz-Standardschriftart"/>
     <w:rsid w:val="00D534C8"/>
     <w:rPr>
       <w:rFonts w:ascii="Courier New" w:eastAsia="Times New Roman" w:hAnsi="Courier New" w:cs="Courier New"/>
@@ -11223,14 +11541,14 @@
       <w:szCs w:val="20"/>
     </w:rPr>
   </w:style>
-  <w:style w:type="character" w:customStyle="1" w:styleId="bodytext0">
+  <w:style w:type="character" w:customStyle="1" w:styleId="bodytext">
     <w:name w:val="bodytext"/>
-    <w:basedOn w:val="DefaultParagraphFont"/>
+    <w:basedOn w:val="Absatz-Standardschriftart"/>
     <w:rsid w:val="00D534C8"/>
   </w:style>
   <w:style w:type="character" w:customStyle="1" w:styleId="kuvatekstiChar">
     <w:name w:val="kuvateksti Char"/>
-    <w:basedOn w:val="DefaultParagraphFont"/>
+    <w:basedOn w:val="Absatz-Standardschriftart"/>
     <w:rsid w:val="00D534C8"/>
     <w:rPr>
       <w:i/>
@@ -11260,7 +11578,7 @@
   </w:style>
   <w:style w:type="paragraph" w:customStyle="1" w:styleId="listav">
     <w:name w:val="listav"/>
-    <w:basedOn w:val="Normal"/>
+    <w:basedOn w:val="Standard"/>
     <w:autoRedefine/>
     <w:rsid w:val="00D534C8"/>
     <w:pPr>
@@ -11272,7 +11590,7 @@
   </w:style>
   <w:style w:type="paragraph" w:customStyle="1" w:styleId="lhdetaulukko">
     <w:name w:val="lähdetaulukko"/>
-    <w:basedOn w:val="Normal"/>
+    <w:basedOn w:val="Standard"/>
     <w:autoRedefine/>
     <w:rsid w:val="00D534C8"/>
     <w:pPr>
@@ -11303,7 +11621,7 @@
   </w:style>
   <w:style w:type="paragraph" w:customStyle="1" w:styleId="Tiivistelmntiedot">
     <w:name w:val="Tiivistelmän tiedot"/>
-    <w:basedOn w:val="Normal"/>
+    <w:basedOn w:val="Standard"/>
     <w:rsid w:val="004719D2"/>
     <w:pPr>
       <w:spacing w:after="0"/>
@@ -11311,7 +11629,7 @@
   </w:style>
   <w:style w:type="paragraph" w:customStyle="1" w:styleId="Abstract">
     <w:name w:val="Abstract"/>
-    <w:basedOn w:val="Normal"/>
+    <w:basedOn w:val="Standard"/>
     <w:link w:val="AbstractChar"/>
     <w:rsid w:val="00E907C1"/>
     <w:pPr>
@@ -11320,7 +11638,7 @@
   </w:style>
   <w:style w:type="paragraph" w:customStyle="1" w:styleId="Lhteet">
     <w:name w:val="Lähteet"/>
-    <w:basedOn w:val="Normal"/>
+    <w:basedOn w:val="Standard"/>
     <w:rsid w:val="00E907C1"/>
     <w:pPr>
       <w:ind w:left="748" w:hanging="748"/>
@@ -11328,7 +11646,7 @@
   </w:style>
   <w:style w:type="paragraph" w:customStyle="1" w:styleId="Lyhenteetjamerkinnt">
     <w:name w:val="Lyhenteet ja merkinnät"/>
-    <w:basedOn w:val="Normal"/>
+    <w:basedOn w:val="Standard"/>
     <w:rsid w:val="00E907C1"/>
     <w:pPr>
       <w:ind w:left="2700" w:hanging="2700"/>
@@ -11336,7 +11654,7 @@
   </w:style>
   <w:style w:type="paragraph" w:customStyle="1" w:styleId="LIITTEET">
     <w:name w:val="LIITTEET"/>
-    <w:basedOn w:val="Normal"/>
+    <w:basedOn w:val="Standard"/>
     <w:rsid w:val="00E907C1"/>
     <w:pPr>
       <w:spacing w:before="840" w:after="840"/>
@@ -11360,7 +11678,7 @@
   </w:style>
   <w:style w:type="character" w:customStyle="1" w:styleId="AbstractChar">
     <w:name w:val="Abstract Char"/>
-    <w:basedOn w:val="DefaultParagraphFont"/>
+    <w:basedOn w:val="Absatz-Standardschriftart"/>
     <w:link w:val="Abstract"/>
     <w:rsid w:val="00E907C1"/>
     <w:rPr>
@@ -11382,16 +11700,16 @@
   </w:style>
   <w:style w:type="character" w:customStyle="1" w:styleId="Diplomity">
     <w:name w:val="Diplomityö"/>
-    <w:basedOn w:val="DefaultParagraphFont"/>
+    <w:basedOn w:val="Absatz-Standardschriftart"/>
     <w:rsid w:val="00E907C1"/>
     <w:rPr>
       <w:rFonts w:ascii="Arial" w:hAnsi="Arial"/>
     </w:rPr>
   </w:style>
-  <w:style w:type="paragraph" w:styleId="BalloonText">
+  <w:style w:type="paragraph" w:styleId="Sprechblasentext">
     <w:name w:val="Balloon Text"/>
-    <w:basedOn w:val="Normal"/>
-    <w:link w:val="BalloonTextChar"/>
+    <w:basedOn w:val="Standard"/>
+    <w:link w:val="SprechblasentextZchn"/>
     <w:rsid w:val="003E4649"/>
     <w:pPr>
       <w:spacing w:after="0" w:line="240" w:lineRule="auto"/>
@@ -11402,10 +11720,10 @@
       <w:szCs w:val="16"/>
     </w:rPr>
   </w:style>
-  <w:style w:type="character" w:customStyle="1" w:styleId="BalloonTextChar">
-    <w:name w:val="Balloon Text Char"/>
-    <w:basedOn w:val="DefaultParagraphFont"/>
-    <w:link w:val="BalloonText"/>
+  <w:style w:type="character" w:customStyle="1" w:styleId="SprechblasentextZchn">
+    <w:name w:val="Sprechblasentext Zchn"/>
+    <w:basedOn w:val="Absatz-Standardschriftart"/>
+    <w:link w:val="Sprechblasentext"/>
     <w:rsid w:val="003E4649"/>
     <w:rPr>
       <w:rFonts w:ascii="Tahoma" w:hAnsi="Tahoma" w:cs="Tahoma"/>
@@ -11414,10 +11732,10 @@
       <w:lang w:eastAsia="en-US"/>
     </w:rPr>
   </w:style>
-  <w:style w:type="character" w:customStyle="1" w:styleId="HeaderChar">
-    <w:name w:val="Header Char"/>
-    <w:basedOn w:val="DefaultParagraphFont"/>
-    <w:link w:val="Header"/>
+  <w:style w:type="character" w:customStyle="1" w:styleId="KopfzeileZchn">
+    <w:name w:val="Kopfzeile Zchn"/>
+    <w:basedOn w:val="Absatz-Standardschriftart"/>
+    <w:link w:val="Kopfzeile"/>
     <w:uiPriority w:val="99"/>
     <w:rsid w:val="009F6CDB"/>
     <w:rPr>
@@ -11427,9 +11745,9 @@
       <w:lang w:eastAsia="en-US"/>
     </w:rPr>
   </w:style>
-  <w:style w:type="table" w:styleId="TableGrid">
+  <w:style w:type="table" w:styleId="Tabellenraster">
     <w:name w:val="Table Grid"/>
-    <w:basedOn w:val="TableNormal"/>
+    <w:basedOn w:val="NormaleTabelle"/>
     <w:rsid w:val="00254338"/>
     <w:tblPr>
       <w:tblBorders>
@@ -11442,9 +11760,9 @@
       </w:tblBorders>
     </w:tblPr>
   </w:style>
-  <w:style w:type="paragraph" w:styleId="ListParagraph">
+  <w:style w:type="paragraph" w:styleId="Listenabsatz">
     <w:name w:val="List Paragraph"/>
-    <w:basedOn w:val="Normal"/>
+    <w:basedOn w:val="Standard"/>
     <w:uiPriority w:val="34"/>
     <w:qFormat/>
     <w:rsid w:val="009C329A"/>

</xml_diff>